<commit_message>
Update jetson nano 和 vex - ai视觉的结合.docx
</commit_message>
<xml_diff>
--- a/vex_ai视觉方案/jetson nano 和 vex - ai视觉的结合.docx
+++ b/vex_ai视觉方案/jetson nano 和 vex - ai视觉的结合.docx
@@ -7,23 +7,1757 @@
         <w:pStyle w:val="2"/>
         <w:bidi w:val="0"/>
         <w:rPr>
-          <w:rFonts w:hint="default"/>
-          <w:lang w:val="en-US" w:eastAsia="zh-CN"/>
-        </w:rPr>
-      </w:pPr>
-      <w:r>
-        <w:rPr>
-          <w:rFonts w:hint="eastAsia"/>
-          <w:lang w:val="en-US" w:eastAsia="zh-CN"/>
-        </w:rPr>
-        <w:t xml:space="preserve">jetson nano 和 vex-ai 的结合应用  </w:t>
-      </w:r>
-      <w:bookmarkStart w:id="0" w:name="_GoBack"/>
+          <w:rFonts w:hint="eastAsia"/>
+          <w:lang w:val="en-US" w:eastAsia="zh-CN"/>
+        </w:rPr>
+      </w:pPr>
+      <w:bookmarkStart w:id="0" w:name="_Toc28773"/>
+      <w:r>
+        <w:rPr>
+          <w:rFonts w:hint="eastAsia"/>
+          <w:lang w:val="en-US" w:eastAsia="zh-CN"/>
+        </w:rPr>
+        <w:t>jetson nano 和 vex-ai 的结合应用</w:t>
+      </w:r>
       <w:bookmarkEnd w:id="0"/>
+      <w:r>
+        <w:rPr>
+          <w:rFonts w:hint="eastAsia"/>
+          <w:lang w:val="en-US" w:eastAsia="zh-CN"/>
+        </w:rPr>
+        <w:t xml:space="preserve">  </w:t>
+      </w:r>
+    </w:p>
+    <w:p>
+      <w:pPr>
+        <w:rPr>
+          <w:rFonts w:hint="default"/>
+          <w:lang w:val="en-US" w:eastAsia="zh-CN"/>
+        </w:rPr>
+      </w:pPr>
+      <w:r>
+        <w:rPr>
+          <w:rFonts w:hint="default"/>
+          <w:lang w:val="en-US" w:eastAsia="zh-CN"/>
+        </w:rPr>
+        <w:br w:type="page"/>
+      </w:r>
+    </w:p>
+    <w:sdt>
+      <w:sdtPr>
+        <w:rPr>
+          <w:lang w:val="en-US" w:eastAsia="zh-CN"/>
+        </w:rPr>
+        <w:id w:val="147482149"/>
+        <w15:color w:val="DBDBDB"/>
+        <w:docPartObj>
+          <w:docPartGallery w:val="Table of Contents"/>
+          <w:docPartUnique/>
+        </w:docPartObj>
+      </w:sdtPr>
+      <w:sdtContent>
+        <w:p>
+          <w:pPr>
+            <w:pStyle w:val="2"/>
+            <w:bidi w:val="0"/>
+          </w:pPr>
+          <w:bookmarkStart w:id="1" w:name="_Toc17879"/>
+          <w:r>
+            <w:t>目录</w:t>
+          </w:r>
+          <w:bookmarkEnd w:id="1"/>
+        </w:p>
+        <w:p>
+          <w:pPr>
+            <w:pStyle w:val="11"/>
+            <w:tabs>
+              <w:tab w:val="right" w:leader="hyphen" w:pos="8306"/>
+            </w:tabs>
+          </w:pPr>
+          <w:r>
+            <w:fldChar w:fldCharType="begin"/>
+          </w:r>
+          <w:r>
+            <w:instrText xml:space="preserve">TOC \o "1-3" \h \u </w:instrText>
+          </w:r>
+          <w:r>
+            <w:fldChar w:fldCharType="separate"/>
+          </w:r>
+          <w:r>
+            <w:fldChar w:fldCharType="begin"/>
+          </w:r>
+          <w:r>
+            <w:instrText xml:space="preserve"> HYPERLINK \l _Toc28773 </w:instrText>
+          </w:r>
+          <w:r>
+            <w:fldChar w:fldCharType="separate"/>
+          </w:r>
+          <w:r>
+            <w:rPr>
+              <w:rFonts w:hint="eastAsia"/>
+              <w:lang w:val="en-US" w:eastAsia="zh-CN"/>
+            </w:rPr>
+            <w:t>jetson nano 和 vex-ai 的结合应用</w:t>
+          </w:r>
+          <w:r>
+            <w:tab/>
+          </w:r>
+          <w:r>
+            <w:fldChar w:fldCharType="begin"/>
+          </w:r>
+          <w:r>
+            <w:instrText xml:space="preserve"> PAGEREF _Toc28773 \h </w:instrText>
+          </w:r>
+          <w:r>
+            <w:fldChar w:fldCharType="separate"/>
+          </w:r>
+          <w:r>
+            <w:t>1</w:t>
+          </w:r>
+          <w:r>
+            <w:fldChar w:fldCharType="end"/>
+          </w:r>
+          <w:r>
+            <w:fldChar w:fldCharType="end"/>
+          </w:r>
+        </w:p>
+        <w:p>
+          <w:pPr>
+            <w:pStyle w:val="11"/>
+            <w:tabs>
+              <w:tab w:val="right" w:leader="hyphen" w:pos="8306"/>
+            </w:tabs>
+          </w:pPr>
+          <w:r>
+            <w:fldChar w:fldCharType="begin"/>
+          </w:r>
+          <w:r>
+            <w:instrText xml:space="preserve"> HYPERLINK \l _Toc17879 </w:instrText>
+          </w:r>
+          <w:r>
+            <w:fldChar w:fldCharType="separate"/>
+          </w:r>
+          <w:r>
+            <w:t>目录</w:t>
+          </w:r>
+          <w:r>
+            <w:tab/>
+          </w:r>
+          <w:r>
+            <w:fldChar w:fldCharType="begin"/>
+          </w:r>
+          <w:r>
+            <w:instrText xml:space="preserve"> PAGEREF _Toc17879 \h </w:instrText>
+          </w:r>
+          <w:r>
+            <w:fldChar w:fldCharType="separate"/>
+          </w:r>
+          <w:r>
+            <w:t>2</w:t>
+          </w:r>
+          <w:r>
+            <w:fldChar w:fldCharType="end"/>
+          </w:r>
+          <w:r>
+            <w:fldChar w:fldCharType="end"/>
+          </w:r>
+        </w:p>
+        <w:p>
+          <w:pPr>
+            <w:pStyle w:val="11"/>
+            <w:tabs>
+              <w:tab w:val="right" w:leader="hyphen" w:pos="8306"/>
+            </w:tabs>
+          </w:pPr>
+          <w:r>
+            <w:fldChar w:fldCharType="begin"/>
+          </w:r>
+          <w:r>
+            <w:instrText xml:space="preserve"> HYPERLINK \l _Toc17582 </w:instrText>
+          </w:r>
+          <w:r>
+            <w:fldChar w:fldCharType="separate"/>
+          </w:r>
+          <w:r>
+            <w:rPr>
+              <w:rFonts w:hint="eastAsia"/>
+              <w:lang w:val="en-US" w:eastAsia="zh-CN"/>
+            </w:rPr>
+            <w:t>摘要</w:t>
+          </w:r>
+          <w:r>
+            <w:tab/>
+          </w:r>
+          <w:r>
+            <w:fldChar w:fldCharType="begin"/>
+          </w:r>
+          <w:r>
+            <w:instrText xml:space="preserve"> PAGEREF _Toc17582 \h </w:instrText>
+          </w:r>
+          <w:r>
+            <w:fldChar w:fldCharType="separate"/>
+          </w:r>
+          <w:r>
+            <w:t>3</w:t>
+          </w:r>
+          <w:r>
+            <w:fldChar w:fldCharType="end"/>
+          </w:r>
+          <w:r>
+            <w:fldChar w:fldCharType="end"/>
+          </w:r>
+        </w:p>
+        <w:p>
+          <w:pPr>
+            <w:pStyle w:val="11"/>
+            <w:tabs>
+              <w:tab w:val="right" w:leader="hyphen" w:pos="8306"/>
+            </w:tabs>
+          </w:pPr>
+          <w:r>
+            <w:fldChar w:fldCharType="begin"/>
+          </w:r>
+          <w:r>
+            <w:instrText xml:space="preserve"> HYPERLINK \l _Toc17364 </w:instrText>
+          </w:r>
+          <w:r>
+            <w:fldChar w:fldCharType="separate"/>
+          </w:r>
+          <w:r>
+            <w:rPr>
+              <w:rFonts w:hint="eastAsia"/>
+              <w:lang w:val="en-US" w:eastAsia="zh-CN"/>
+            </w:rPr>
+            <w:t>1、jetson nano b01 sub基础版的组装</w:t>
+          </w:r>
+          <w:r>
+            <w:tab/>
+          </w:r>
+          <w:r>
+            <w:fldChar w:fldCharType="begin"/>
+          </w:r>
+          <w:r>
+            <w:instrText xml:space="preserve"> PAGEREF _Toc17364 \h </w:instrText>
+          </w:r>
+          <w:r>
+            <w:fldChar w:fldCharType="separate"/>
+          </w:r>
+          <w:r>
+            <w:t>4</w:t>
+          </w:r>
+          <w:r>
+            <w:fldChar w:fldCharType="end"/>
+          </w:r>
+          <w:r>
+            <w:fldChar w:fldCharType="end"/>
+          </w:r>
+        </w:p>
+        <w:p>
+          <w:pPr>
+            <w:pStyle w:val="12"/>
+            <w:tabs>
+              <w:tab w:val="right" w:leader="hyphen" w:pos="8306"/>
+            </w:tabs>
+          </w:pPr>
+          <w:r>
+            <w:fldChar w:fldCharType="begin"/>
+          </w:r>
+          <w:r>
+            <w:instrText xml:space="preserve"> HYPERLINK \l _Toc10195 </w:instrText>
+          </w:r>
+          <w:r>
+            <w:fldChar w:fldCharType="separate"/>
+          </w:r>
+          <w:r>
+            <w:rPr>
+              <w:rFonts w:hint="eastAsia"/>
+              <w:lang w:val="en-US" w:eastAsia="zh-CN"/>
+            </w:rPr>
+            <w:t>1.1硬件准备</w:t>
+          </w:r>
+          <w:r>
+            <w:rPr>
+              <w:rFonts w:hint="eastAsia"/>
+              <w:vertAlign w:val="superscript"/>
+              <w:lang w:val="en-US" w:eastAsia="zh-CN"/>
+            </w:rPr>
+            <w:t>[1]</w:t>
+          </w:r>
+          <w:r>
+            <w:rPr>
+              <w:rFonts w:hint="eastAsia"/>
+              <w:lang w:val="en-US" w:eastAsia="zh-CN"/>
+            </w:rPr>
+            <w:t>：</w:t>
+          </w:r>
+          <w:r>
+            <w:tab/>
+          </w:r>
+          <w:r>
+            <w:fldChar w:fldCharType="begin"/>
+          </w:r>
+          <w:r>
+            <w:instrText xml:space="preserve"> PAGEREF _Toc10195 \h </w:instrText>
+          </w:r>
+          <w:r>
+            <w:fldChar w:fldCharType="separate"/>
+          </w:r>
+          <w:r>
+            <w:t>4</w:t>
+          </w:r>
+          <w:r>
+            <w:fldChar w:fldCharType="end"/>
+          </w:r>
+          <w:r>
+            <w:fldChar w:fldCharType="end"/>
+          </w:r>
+        </w:p>
+        <w:p>
+          <w:pPr>
+            <w:pStyle w:val="12"/>
+            <w:tabs>
+              <w:tab w:val="right" w:leader="hyphen" w:pos="8306"/>
+            </w:tabs>
+          </w:pPr>
+          <w:r>
+            <w:fldChar w:fldCharType="begin"/>
+          </w:r>
+          <w:r>
+            <w:instrText xml:space="preserve"> HYPERLINK \l _Toc6707 </w:instrText>
+          </w:r>
+          <w:r>
+            <w:fldChar w:fldCharType="separate"/>
+          </w:r>
+          <w:r>
+            <w:rPr>
+              <w:rFonts w:hint="eastAsia"/>
+              <w:lang w:val="en-US" w:eastAsia="zh-CN"/>
+            </w:rPr>
+            <w:t>1.2网卡安装</w:t>
+          </w:r>
+          <w:r>
+            <w:tab/>
+          </w:r>
+          <w:r>
+            <w:fldChar w:fldCharType="begin"/>
+          </w:r>
+          <w:r>
+            <w:instrText xml:space="preserve"> PAGEREF _Toc6707 \h </w:instrText>
+          </w:r>
+          <w:r>
+            <w:fldChar w:fldCharType="separate"/>
+          </w:r>
+          <w:r>
+            <w:t>4</w:t>
+          </w:r>
+          <w:r>
+            <w:fldChar w:fldCharType="end"/>
+          </w:r>
+          <w:r>
+            <w:fldChar w:fldCharType="end"/>
+          </w:r>
+        </w:p>
+        <w:p>
+          <w:pPr>
+            <w:pStyle w:val="11"/>
+            <w:tabs>
+              <w:tab w:val="right" w:leader="hyphen" w:pos="8306"/>
+            </w:tabs>
+          </w:pPr>
+          <w:r>
+            <w:fldChar w:fldCharType="begin"/>
+          </w:r>
+          <w:r>
+            <w:instrText xml:space="preserve"> HYPERLINK \l _Toc24556 </w:instrText>
+          </w:r>
+          <w:r>
+            <w:fldChar w:fldCharType="separate"/>
+          </w:r>
+          <w:r>
+            <w:rPr>
+              <w:rFonts w:hint="eastAsia"/>
+              <w:lang w:val="en-US" w:eastAsia="zh-CN"/>
+            </w:rPr>
+            <w:t>2、 主板刷机</w:t>
+          </w:r>
+          <w:r>
+            <w:tab/>
+          </w:r>
+          <w:r>
+            <w:fldChar w:fldCharType="begin"/>
+          </w:r>
+          <w:r>
+            <w:instrText xml:space="preserve"> PAGEREF _Toc24556 \h </w:instrText>
+          </w:r>
+          <w:r>
+            <w:fldChar w:fldCharType="separate"/>
+          </w:r>
+          <w:r>
+            <w:t>5</w:t>
+          </w:r>
+          <w:r>
+            <w:fldChar w:fldCharType="end"/>
+          </w:r>
+          <w:r>
+            <w:fldChar w:fldCharType="end"/>
+          </w:r>
+        </w:p>
+        <w:p>
+          <w:pPr>
+            <w:pStyle w:val="12"/>
+            <w:tabs>
+              <w:tab w:val="right" w:leader="hyphen" w:pos="8306"/>
+            </w:tabs>
+          </w:pPr>
+          <w:r>
+            <w:fldChar w:fldCharType="begin"/>
+          </w:r>
+          <w:r>
+            <w:instrText xml:space="preserve"> HYPERLINK \l _Toc4201 </w:instrText>
+          </w:r>
+          <w:r>
+            <w:fldChar w:fldCharType="separate"/>
+          </w:r>
+          <w:r>
+            <w:rPr>
+              <w:rFonts w:hint="eastAsia"/>
+              <w:lang w:val="en-US" w:eastAsia="zh-CN"/>
+            </w:rPr>
+            <w:t>2.1准备18.04ubuntu虚拟机[</w:t>
+          </w:r>
+          <w:r>
+            <w:rPr>
+              <w:rFonts w:hint="eastAsia"/>
+              <w:vertAlign w:val="superscript"/>
+              <w:lang w:val="en-US" w:eastAsia="zh-CN"/>
+            </w:rPr>
+            <w:t>2]</w:t>
+          </w:r>
+          <w:r>
+            <w:tab/>
+          </w:r>
+          <w:r>
+            <w:fldChar w:fldCharType="begin"/>
+          </w:r>
+          <w:r>
+            <w:instrText xml:space="preserve"> PAGEREF _Toc4201 \h </w:instrText>
+          </w:r>
+          <w:r>
+            <w:fldChar w:fldCharType="separate"/>
+          </w:r>
+          <w:r>
+            <w:t>5</w:t>
+          </w:r>
+          <w:r>
+            <w:fldChar w:fldCharType="end"/>
+          </w:r>
+          <w:r>
+            <w:fldChar w:fldCharType="end"/>
+          </w:r>
+        </w:p>
+        <w:p>
+          <w:pPr>
+            <w:pStyle w:val="12"/>
+            <w:tabs>
+              <w:tab w:val="right" w:leader="hyphen" w:pos="8306"/>
+            </w:tabs>
+          </w:pPr>
+          <w:r>
+            <w:fldChar w:fldCharType="begin"/>
+          </w:r>
+          <w:r>
+            <w:instrText xml:space="preserve"> HYPERLINK \l _Toc12652 </w:instrText>
+          </w:r>
+          <w:r>
+            <w:fldChar w:fldCharType="separate"/>
+          </w:r>
+          <w:r>
+            <w:rPr>
+              <w:rFonts w:hint="eastAsia"/>
+              <w:lang w:val="en-US" w:eastAsia="zh-CN"/>
+            </w:rPr>
+            <w:t>2.2 给虚拟机下载SDK Manager</w:t>
+          </w:r>
+          <w:r>
+            <w:tab/>
+          </w:r>
+          <w:r>
+            <w:fldChar w:fldCharType="begin"/>
+          </w:r>
+          <w:r>
+            <w:instrText xml:space="preserve"> PAGEREF _Toc12652 \h </w:instrText>
+          </w:r>
+          <w:r>
+            <w:fldChar w:fldCharType="separate"/>
+          </w:r>
+          <w:r>
+            <w:t>5</w:t>
+          </w:r>
+          <w:r>
+            <w:fldChar w:fldCharType="end"/>
+          </w:r>
+          <w:r>
+            <w:fldChar w:fldCharType="end"/>
+          </w:r>
+        </w:p>
+        <w:p>
+          <w:pPr>
+            <w:pStyle w:val="8"/>
+            <w:tabs>
+              <w:tab w:val="right" w:leader="hyphen" w:pos="8306"/>
+            </w:tabs>
+          </w:pPr>
+          <w:r>
+            <w:fldChar w:fldCharType="begin"/>
+          </w:r>
+          <w:r>
+            <w:instrText xml:space="preserve"> HYPERLINK \l _Toc20642 </w:instrText>
+          </w:r>
+          <w:r>
+            <w:fldChar w:fldCharType="separate"/>
+          </w:r>
+          <w:r>
+            <w:rPr>
+              <w:rFonts w:hint="eastAsia"/>
+              <w:lang w:val="en-US" w:eastAsia="zh-CN"/>
+            </w:rPr>
+            <w:t>2.2.1 打开英伟达官方的jetpack下载网址：</w:t>
+          </w:r>
+          <w:r>
+            <w:tab/>
+          </w:r>
+          <w:r>
+            <w:fldChar w:fldCharType="begin"/>
+          </w:r>
+          <w:r>
+            <w:instrText xml:space="preserve"> PAGEREF _Toc20642 \h </w:instrText>
+          </w:r>
+          <w:r>
+            <w:fldChar w:fldCharType="separate"/>
+          </w:r>
+          <w:r>
+            <w:t>5</w:t>
+          </w:r>
+          <w:r>
+            <w:fldChar w:fldCharType="end"/>
+          </w:r>
+          <w:r>
+            <w:fldChar w:fldCharType="end"/>
+          </w:r>
+        </w:p>
+        <w:p>
+          <w:pPr>
+            <w:pStyle w:val="8"/>
+            <w:tabs>
+              <w:tab w:val="right" w:leader="hyphen" w:pos="8306"/>
+            </w:tabs>
+          </w:pPr>
+          <w:r>
+            <w:fldChar w:fldCharType="begin"/>
+          </w:r>
+          <w:r>
+            <w:instrText xml:space="preserve"> HYPERLINK \l _Toc24367 </w:instrText>
+          </w:r>
+          <w:r>
+            <w:fldChar w:fldCharType="separate"/>
+          </w:r>
+          <w:r>
+            <w:rPr>
+              <w:rFonts w:hint="eastAsia"/>
+              <w:lang w:val="en-US" w:eastAsia="zh-CN"/>
+            </w:rPr>
+            <w:t>2.2.2 安装SDK Manage</w:t>
+          </w:r>
+          <w:r>
+            <w:tab/>
+          </w:r>
+          <w:r>
+            <w:fldChar w:fldCharType="begin"/>
+          </w:r>
+          <w:r>
+            <w:instrText xml:space="preserve"> PAGEREF _Toc24367 \h </w:instrText>
+          </w:r>
+          <w:r>
+            <w:fldChar w:fldCharType="separate"/>
+          </w:r>
+          <w:r>
+            <w:t>5</w:t>
+          </w:r>
+          <w:r>
+            <w:fldChar w:fldCharType="end"/>
+          </w:r>
+          <w:r>
+            <w:fldChar w:fldCharType="end"/>
+          </w:r>
+        </w:p>
+        <w:p>
+          <w:pPr>
+            <w:pStyle w:val="8"/>
+            <w:tabs>
+              <w:tab w:val="right" w:leader="hyphen" w:pos="8306"/>
+            </w:tabs>
+          </w:pPr>
+          <w:r>
+            <w:fldChar w:fldCharType="begin"/>
+          </w:r>
+          <w:r>
+            <w:instrText xml:space="preserve"> HYPERLINK \l _Toc22056 </w:instrText>
+          </w:r>
+          <w:r>
+            <w:fldChar w:fldCharType="separate"/>
+          </w:r>
+          <w:r>
+            <w:rPr>
+              <w:rFonts w:hint="eastAsia"/>
+              <w:lang w:val="en-US" w:eastAsia="zh-CN"/>
+            </w:rPr>
+            <w:t>2.2.3 jetson nano 主板链接进行刷机</w:t>
+          </w:r>
+          <w:r>
+            <w:tab/>
+          </w:r>
+          <w:r>
+            <w:fldChar w:fldCharType="begin"/>
+          </w:r>
+          <w:r>
+            <w:instrText xml:space="preserve"> PAGEREF _Toc22056 \h </w:instrText>
+          </w:r>
+          <w:r>
+            <w:fldChar w:fldCharType="separate"/>
+          </w:r>
+          <w:r>
+            <w:t>5</w:t>
+          </w:r>
+          <w:r>
+            <w:fldChar w:fldCharType="end"/>
+          </w:r>
+          <w:r>
+            <w:fldChar w:fldCharType="end"/>
+          </w:r>
+        </w:p>
+        <w:p>
+          <w:pPr>
+            <w:pStyle w:val="11"/>
+            <w:tabs>
+              <w:tab w:val="right" w:leader="hyphen" w:pos="8306"/>
+            </w:tabs>
+          </w:pPr>
+          <w:r>
+            <w:fldChar w:fldCharType="begin"/>
+          </w:r>
+          <w:r>
+            <w:instrText xml:space="preserve"> HYPERLINK \l _Toc5070 </w:instrText>
+          </w:r>
+          <w:r>
+            <w:fldChar w:fldCharType="separate"/>
+          </w:r>
+          <w:r>
+            <w:rPr>
+              <w:rFonts w:hint="eastAsia"/>
+              <w:lang w:val="en-US" w:eastAsia="zh-CN"/>
+            </w:rPr>
+            <w:t>参考文献</w:t>
+          </w:r>
+          <w:r>
+            <w:tab/>
+          </w:r>
+          <w:r>
+            <w:fldChar w:fldCharType="begin"/>
+          </w:r>
+          <w:r>
+            <w:instrText xml:space="preserve"> PAGEREF _Toc5070 \h </w:instrText>
+          </w:r>
+          <w:r>
+            <w:fldChar w:fldCharType="separate"/>
+          </w:r>
+          <w:r>
+            <w:t>7</w:t>
+          </w:r>
+          <w:r>
+            <w:fldChar w:fldCharType="end"/>
+          </w:r>
+          <w:r>
+            <w:fldChar w:fldCharType="end"/>
+          </w:r>
+        </w:p>
+        <w:p>
+          <w:r>
+            <w:fldChar w:fldCharType="end"/>
+          </w:r>
+        </w:p>
+      </w:sdtContent>
+    </w:sdt>
+    <w:p/>
+    <w:p>
+      <w:pPr>
+        <w:rPr>
+          <w:rFonts w:hint="default"/>
+          <w:lang w:val="en-US" w:eastAsia="zh-CN"/>
+        </w:rPr>
+      </w:pPr>
+      <w:r>
+        <w:rPr>
+          <w:rFonts w:hint="default"/>
+          <w:lang w:val="en-US" w:eastAsia="zh-CN"/>
+        </w:rPr>
+        <w:br w:type="page"/>
+      </w:r>
+    </w:p>
+    <w:p>
+      <w:pPr>
+        <w:pStyle w:val="2"/>
+        <w:bidi w:val="0"/>
+        <w:rPr>
+          <w:rFonts w:hint="eastAsia"/>
+          <w:lang w:val="en-US" w:eastAsia="zh-CN"/>
+        </w:rPr>
+      </w:pPr>
+      <w:bookmarkStart w:id="2" w:name="_Toc17582"/>
+      <w:r>
+        <w:rPr>
+          <w:rFonts w:hint="eastAsia"/>
+          <w:lang w:val="en-US" w:eastAsia="zh-CN"/>
+        </w:rPr>
+        <w:t>摘要</w:t>
+      </w:r>
+      <w:bookmarkEnd w:id="2"/>
+    </w:p>
+    <w:p>
+      <w:pPr>
+        <w:bidi w:val="0"/>
+        <w:rPr>
+          <w:rFonts w:hint="eastAsia"/>
+          <w:lang w:val="en-US" w:eastAsia="zh-CN"/>
+        </w:rPr>
+      </w:pPr>
+      <w:r>
+        <w:rPr>
+          <w:rFonts w:hint="eastAsia"/>
+          <w:lang w:val="en-US" w:eastAsia="zh-CN"/>
+        </w:rPr>
+        <w:t>本篇讲述了jetson nano b01 sub基础板和vex_ai的demo结合。从板子的刷机到英伟达官方镜像的烧录再到vex_ai的demo烧录，还有深度相机链接中的硬件设施检查。</w:t>
+      </w:r>
+    </w:p>
+    <w:p>
+      <w:pPr>
+        <w:rPr>
+          <w:rFonts w:hint="default"/>
+          <w:lang w:val="en-US" w:eastAsia="zh-CN"/>
+        </w:rPr>
+      </w:pPr>
+      <w:r>
+        <w:rPr>
+          <w:rFonts w:hint="default"/>
+          <w:lang w:val="en-US" w:eastAsia="zh-CN"/>
+        </w:rPr>
+        <w:br w:type="page"/>
+      </w:r>
+    </w:p>
+    <w:p>
+      <w:pPr>
+        <w:pStyle w:val="2"/>
+        <w:numPr>
+          <w:numId w:val="0"/>
+        </w:numPr>
+        <w:bidi w:val="0"/>
+        <w:rPr>
+          <w:rFonts w:hint="eastAsia"/>
+          <w:lang w:val="en-US" w:eastAsia="zh-CN"/>
+        </w:rPr>
+      </w:pPr>
+      <w:bookmarkStart w:id="3" w:name="_Toc17364"/>
+      <w:r>
+        <w:rPr>
+          <w:rFonts w:hint="eastAsia"/>
+          <w:lang w:val="en-US" w:eastAsia="zh-CN"/>
+        </w:rPr>
+        <w:t>1、jetson nano b01 sub基础版的组装</w:t>
+      </w:r>
+      <w:bookmarkEnd w:id="3"/>
+    </w:p>
+    <w:p>
+      <w:pPr>
+        <w:pStyle w:val="3"/>
+        <w:bidi w:val="0"/>
+        <w:rPr>
+          <w:rFonts w:hint="eastAsia"/>
+          <w:lang w:val="en-US" w:eastAsia="zh-CN"/>
+        </w:rPr>
+      </w:pPr>
+      <w:bookmarkStart w:id="4" w:name="_Toc10195"/>
+      <w:r>
+        <w:rPr>
+          <w:rFonts w:hint="eastAsia"/>
+          <w:lang w:val="en-US" w:eastAsia="zh-CN"/>
+        </w:rPr>
+        <w:t>1.1硬件准备</w:t>
+      </w:r>
+      <w:r>
+        <w:rPr>
+          <w:rFonts w:hint="eastAsia"/>
+          <w:vertAlign w:val="superscript"/>
+          <w:lang w:val="en-US" w:eastAsia="zh-CN"/>
+        </w:rPr>
+        <w:fldChar w:fldCharType="begin"/>
+      </w:r>
+      <w:r>
+        <w:rPr>
+          <w:rFonts w:hint="eastAsia"/>
+          <w:vertAlign w:val="superscript"/>
+          <w:lang w:val="en-US" w:eastAsia="zh-CN"/>
+        </w:rPr>
+        <w:instrText xml:space="preserve"> REF _Ref10132 \r \h </w:instrText>
+      </w:r>
+      <w:r>
+        <w:rPr>
+          <w:rFonts w:hint="eastAsia"/>
+          <w:vertAlign w:val="superscript"/>
+          <w:lang w:val="en-US" w:eastAsia="zh-CN"/>
+        </w:rPr>
+        <w:fldChar w:fldCharType="separate"/>
+      </w:r>
+      <w:r>
+        <w:rPr>
+          <w:rFonts w:hint="eastAsia"/>
+          <w:vertAlign w:val="superscript"/>
+          <w:lang w:val="en-US" w:eastAsia="zh-CN"/>
+        </w:rPr>
+        <w:t>[1]</w:t>
+      </w:r>
+      <w:r>
+        <w:rPr>
+          <w:rFonts w:hint="eastAsia"/>
+          <w:vertAlign w:val="superscript"/>
+          <w:lang w:val="en-US" w:eastAsia="zh-CN"/>
+        </w:rPr>
+        <w:fldChar w:fldCharType="end"/>
+      </w:r>
+      <w:r>
+        <w:rPr>
+          <w:rFonts w:hint="eastAsia"/>
+          <w:lang w:val="en-US" w:eastAsia="zh-CN"/>
+        </w:rPr>
+        <w:t>：</w:t>
+      </w:r>
+      <w:bookmarkEnd w:id="4"/>
+    </w:p>
+    <w:p>
+      <w:pPr>
+        <w:rPr>
+          <w:rFonts w:hint="default"/>
+          <w:lang w:val="en-US" w:eastAsia="zh-CN"/>
+        </w:rPr>
+      </w:pPr>
+      <w:r>
+        <w:rPr>
+          <w:rFonts w:hint="default"/>
+          <w:lang w:val="en-US" w:eastAsia="zh-CN"/>
+        </w:rPr>
+        <w:t>HDMI转HDMI转接线（注意DP口转HDMI不可，尽量直接用该线）</w:t>
+      </w:r>
+      <w:r>
+        <w:rPr>
+          <w:rFonts w:hint="eastAsia"/>
+          <w:lang w:val="en-US" w:eastAsia="zh-CN"/>
+        </w:rPr>
+        <w:t>；</w:t>
+      </w:r>
+      <w:r>
+        <w:rPr>
+          <w:rFonts w:hint="default"/>
+          <w:lang w:val="en-US" w:eastAsia="zh-CN"/>
+        </w:rPr>
+        <w:t>HDMI口显示屏</w:t>
+      </w:r>
+      <w:r>
+        <w:rPr>
+          <w:rFonts w:hint="eastAsia"/>
+          <w:lang w:val="en-US" w:eastAsia="zh-CN"/>
+        </w:rPr>
+        <w:t>；</w:t>
+      </w:r>
+      <w:r>
+        <w:rPr>
+          <w:rFonts w:hint="default"/>
+          <w:lang w:val="en-US" w:eastAsia="zh-CN"/>
+        </w:rPr>
+        <w:t>鼠标、键盘</w:t>
+      </w:r>
+      <w:r>
+        <w:rPr>
+          <w:rFonts w:hint="eastAsia"/>
+          <w:lang w:val="en-US" w:eastAsia="zh-CN"/>
+        </w:rPr>
+        <w:t>；64GB以上sd卡；jetson nano b01 sub板子；散热风扇；天线、网卡。Usb供电线，主板配套供电线。</w:t>
+      </w:r>
+    </w:p>
+    <w:p>
+      <w:pPr>
+        <w:pStyle w:val="13"/>
+        <w:keepNext w:val="0"/>
+        <w:keepLines w:val="0"/>
+        <w:widowControl/>
+        <w:suppressLineNumbers w:val="0"/>
+        <w:pBdr>
+          <w:top w:val="none" w:color="auto" w:sz="0" w:space="0"/>
+          <w:left w:val="none" w:color="auto" w:sz="0" w:space="0"/>
+          <w:bottom w:val="none" w:color="auto" w:sz="0" w:space="0"/>
+          <w:right w:val="none" w:color="auto" w:sz="0" w:space="0"/>
+        </w:pBdr>
+        <w:shd w:val="clear" w:fill="FFFFFF"/>
+        <w:spacing w:before="0" w:beforeAutospacing="0" w:after="160" w:afterAutospacing="0" w:line="260" w:lineRule="atLeast"/>
+        <w:ind w:left="0" w:leftChars="0" w:right="0" w:firstLine="0" w:firstLineChars="0"/>
+        <w:jc w:val="left"/>
+        <w:rPr>
+          <w:rFonts w:hint="eastAsia"/>
+          <w:lang w:val="en-US" w:eastAsia="zh-CN"/>
+        </w:rPr>
+      </w:pPr>
+    </w:p>
+    <w:p>
+      <w:pPr>
+        <w:pStyle w:val="3"/>
+        <w:bidi w:val="0"/>
+        <w:rPr>
+          <w:rFonts w:hint="eastAsia"/>
+          <w:lang w:val="en-US" w:eastAsia="zh-CN"/>
+        </w:rPr>
+      </w:pPr>
+      <w:bookmarkStart w:id="5" w:name="_Toc6707"/>
+      <w:r>
+        <w:rPr>
+          <w:rFonts w:hint="eastAsia"/>
+          <w:lang w:val="en-US" w:eastAsia="zh-CN"/>
+        </w:rPr>
+        <w:t>1.2网卡安装</w:t>
+      </w:r>
+      <w:bookmarkEnd w:id="5"/>
+    </w:p>
+    <w:p>
+      <w:pPr>
+        <w:rPr>
+          <w:rFonts w:hint="default"/>
+          <w:lang w:val="en-US" w:eastAsia="zh-CN"/>
+        </w:rPr>
+      </w:pPr>
+      <w:r>
+        <w:rPr>
+          <w:rFonts w:hint="eastAsia"/>
+          <w:lang w:val="en-US" w:eastAsia="zh-CN"/>
+        </w:rPr>
+        <w:t>先用螺丝刀打开主板，如下图所示，安装上天线之后安装主板。最后接上对</w:t>
+      </w:r>
+    </w:p>
+    <w:p>
+      <w:pPr>
+        <w:jc w:val="center"/>
+        <w:rPr>
+          <w:rFonts w:hint="default"/>
+          <w:lang w:val="en-US" w:eastAsia="zh-CN"/>
+        </w:rPr>
+      </w:pPr>
+      <w:r>
+        <w:rPr>
+          <w:rFonts w:hint="default"/>
+          <w:lang w:val="en-US" w:eastAsia="zh-CN"/>
+        </w:rPr>
+        <w:drawing>
+          <wp:inline distT="0" distB="0" distL="114300" distR="114300">
+            <wp:extent cx="3419475" cy="1640205"/>
+            <wp:effectExtent l="0" t="0" r="9525" b="10795"/>
+            <wp:docPr id="2" name="图片 2" descr="cbb07503e2a2637089dda52f71d5b1e"/>
+            <wp:cNvGraphicFramePr>
+              <a:graphicFrameLocks xmlns:a="http://schemas.openxmlformats.org/drawingml/2006/main" noChangeAspect="1"/>
+            </wp:cNvGraphicFramePr>
+            <a:graphic xmlns:a="http://schemas.openxmlformats.org/drawingml/2006/main">
+              <a:graphicData uri="http://schemas.openxmlformats.org/drawingml/2006/picture">
+                <pic:pic xmlns:pic="http://schemas.openxmlformats.org/drawingml/2006/picture">
+                  <pic:nvPicPr>
+                    <pic:cNvPr id="2" name="图片 2" descr="cbb07503e2a2637089dda52f71d5b1e"/>
+                    <pic:cNvPicPr>
+                      <a:picLocks noChangeAspect="1"/>
+                    </pic:cNvPicPr>
+                  </pic:nvPicPr>
+                  <pic:blipFill>
+                    <a:blip r:embed="rId8"/>
+                    <a:srcRect l="33213" t="36072" r="43738" b="39363"/>
+                    <a:stretch>
+                      <a:fillRect/>
+                    </a:stretch>
+                  </pic:blipFill>
+                  <pic:spPr>
+                    <a:xfrm>
+                      <a:off x="0" y="0"/>
+                      <a:ext cx="3419475" cy="1640205"/>
+                    </a:xfrm>
+                    <a:prstGeom prst="rect">
+                      <a:avLst/>
+                    </a:prstGeom>
+                  </pic:spPr>
+                </pic:pic>
+              </a:graphicData>
+            </a:graphic>
+          </wp:inline>
+        </w:drawing>
+      </w:r>
+    </w:p>
+    <w:p>
+      <w:pPr>
+        <w:ind w:left="0" w:leftChars="0" w:firstLine="0" w:firstLineChars="0"/>
+        <w:jc w:val="both"/>
+        <w:rPr>
+          <w:rFonts w:hint="default"/>
+          <w:lang w:val="en-US" w:eastAsia="zh-CN"/>
+        </w:rPr>
+      </w:pPr>
+      <w:r>
+        <w:rPr>
+          <w:rFonts w:hint="eastAsia"/>
+          <w:lang w:val="en-US" w:eastAsia="zh-CN"/>
+        </w:rPr>
+        <w:t>应的鼠标、键盘，散热风扇、两个供电线、显示器接上，就可以准备进行下一步了。</w:t>
+      </w:r>
+    </w:p>
+    <w:p>
+      <w:pPr>
+        <w:rPr>
+          <w:rFonts w:hint="default"/>
+          <w:lang w:val="en-US" w:eastAsia="zh-CN"/>
+        </w:rPr>
+      </w:pPr>
+    </w:p>
+    <w:p>
+      <w:pPr>
+        <w:ind w:left="0" w:leftChars="0" w:firstLine="0" w:firstLineChars="0"/>
+        <w:rPr>
+          <w:rFonts w:hint="default"/>
+          <w:lang w:val="en-US" w:eastAsia="zh-CN"/>
+        </w:rPr>
+      </w:pPr>
+    </w:p>
+    <w:p>
+      <w:pPr>
+        <w:ind w:left="0" w:leftChars="0" w:firstLine="0" w:firstLineChars="0"/>
+        <w:rPr>
+          <w:rFonts w:hint="default"/>
+          <w:lang w:val="en-US" w:eastAsia="zh-CN"/>
+        </w:rPr>
+      </w:pPr>
+    </w:p>
+    <w:p>
+      <w:pPr>
+        <w:rPr>
+          <w:rFonts w:hint="default"/>
+          <w:lang w:val="en-US" w:eastAsia="zh-CN"/>
+        </w:rPr>
+      </w:pPr>
+      <w:r>
+        <w:rPr>
+          <w:rFonts w:hint="default"/>
+          <w:lang w:val="en-US" w:eastAsia="zh-CN"/>
+        </w:rPr>
+        <w:br w:type="page"/>
+      </w:r>
+    </w:p>
+    <w:p>
+      <w:pPr>
+        <w:pStyle w:val="2"/>
+        <w:numPr>
+          <w:ilvl w:val="0"/>
+          <w:numId w:val="1"/>
+        </w:numPr>
+        <w:bidi w:val="0"/>
+        <w:rPr>
+          <w:rFonts w:hint="eastAsia"/>
+          <w:lang w:val="en-US" w:eastAsia="zh-CN"/>
+        </w:rPr>
+      </w:pPr>
+      <w:bookmarkStart w:id="6" w:name="_Toc24556"/>
+      <w:r>
+        <w:rPr>
+          <w:rFonts w:hint="eastAsia"/>
+          <w:lang w:val="en-US" w:eastAsia="zh-CN"/>
+        </w:rPr>
+        <w:t>主板刷机</w:t>
+      </w:r>
+      <w:bookmarkEnd w:id="6"/>
+    </w:p>
+    <w:p>
+      <w:pPr>
+        <w:pStyle w:val="3"/>
+        <w:bidi w:val="0"/>
+        <w:rPr>
+          <w:rFonts w:hint="eastAsia"/>
+          <w:lang w:val="en-US" w:eastAsia="zh-CN"/>
+        </w:rPr>
+      </w:pPr>
+      <w:bookmarkStart w:id="7" w:name="_Toc4201"/>
+      <w:r>
+        <w:rPr>
+          <w:rFonts w:hint="eastAsia"/>
+          <w:lang w:val="en-US" w:eastAsia="zh-CN"/>
+        </w:rPr>
+        <w:t>2.1准备18.04ubuntu虚拟机</w:t>
+      </w:r>
+      <w:r>
+        <w:rPr>
+          <w:rFonts w:hint="eastAsia"/>
+          <w:lang w:val="en-US" w:eastAsia="zh-CN"/>
+        </w:rPr>
+        <w:fldChar w:fldCharType="begin"/>
+      </w:r>
+      <w:r>
+        <w:rPr>
+          <w:rFonts w:hint="eastAsia"/>
+          <w:lang w:val="en-US" w:eastAsia="zh-CN"/>
+        </w:rPr>
+        <w:instrText xml:space="preserve"> REF _Ref10622 \r \h </w:instrText>
+      </w:r>
+      <w:r>
+        <w:rPr>
+          <w:rFonts w:hint="eastAsia"/>
+          <w:lang w:val="en-US" w:eastAsia="zh-CN"/>
+        </w:rPr>
+        <w:fldChar w:fldCharType="separate"/>
+      </w:r>
+      <w:r>
+        <w:rPr>
+          <w:rFonts w:hint="eastAsia"/>
+          <w:lang w:val="en-US" w:eastAsia="zh-CN"/>
+        </w:rPr>
+        <w:t>[</w:t>
+      </w:r>
+      <w:r>
+        <w:rPr>
+          <w:rFonts w:hint="eastAsia"/>
+          <w:vertAlign w:val="superscript"/>
+          <w:lang w:val="en-US" w:eastAsia="zh-CN"/>
+        </w:rPr>
+        <w:t>2]</w:t>
+      </w:r>
+      <w:r>
+        <w:rPr>
+          <w:rFonts w:hint="eastAsia"/>
+          <w:lang w:val="en-US" w:eastAsia="zh-CN"/>
+        </w:rPr>
+        <w:fldChar w:fldCharType="end"/>
+      </w:r>
+      <w:bookmarkEnd w:id="7"/>
+    </w:p>
+    <w:p>
+      <w:pPr>
+        <w:rPr>
+          <w:rFonts w:hint="eastAsia"/>
+          <w:lang w:val="en-US" w:eastAsia="zh-CN"/>
+        </w:rPr>
+      </w:pPr>
+      <w:r>
+        <w:rPr>
+          <w:rFonts w:hint="eastAsia"/>
+          <w:lang w:val="en-US" w:eastAsia="zh-CN"/>
+        </w:rPr>
+        <w:t>下载Vmware Workstation，下载一个18.04的ubuntu镜像，然后新建一个虚拟机，具体的详细步骤可以参考参考文献[2]。</w:t>
+      </w:r>
+    </w:p>
+    <w:p>
+      <w:pPr>
+        <w:ind w:left="0" w:leftChars="0" w:firstLine="0" w:firstLineChars="0"/>
+        <w:rPr>
+          <w:rFonts w:hint="eastAsia"/>
+          <w:lang w:val="en-US" w:eastAsia="zh-CN"/>
+        </w:rPr>
+      </w:pPr>
+    </w:p>
+    <w:p>
+      <w:pPr>
+        <w:pStyle w:val="3"/>
+        <w:bidi w:val="0"/>
+        <w:rPr>
+          <w:rFonts w:hint="eastAsia"/>
+          <w:lang w:val="en-US" w:eastAsia="zh-CN"/>
+        </w:rPr>
+      </w:pPr>
+      <w:bookmarkStart w:id="8" w:name="_Toc12652"/>
+      <w:r>
+        <w:rPr>
+          <w:rFonts w:hint="eastAsia"/>
+          <w:lang w:val="en-US" w:eastAsia="zh-CN"/>
+        </w:rPr>
+        <w:t>2.2 给虚拟机下载SDK Manager</w:t>
+      </w:r>
+      <w:bookmarkEnd w:id="8"/>
+    </w:p>
+    <w:p>
+      <w:pPr>
+        <w:pStyle w:val="4"/>
+        <w:bidi w:val="0"/>
+        <w:rPr>
+          <w:rFonts w:hint="eastAsia"/>
+          <w:lang w:val="en-US" w:eastAsia="zh-CN"/>
+        </w:rPr>
+      </w:pPr>
+      <w:bookmarkStart w:id="9" w:name="_Toc20642"/>
+      <w:r>
+        <w:rPr>
+          <w:rFonts w:hint="eastAsia"/>
+          <w:lang w:val="en-US" w:eastAsia="zh-CN"/>
+        </w:rPr>
+        <w:t>2.2.1 打开英伟达官方的jetpack下载网址：</w:t>
+      </w:r>
+      <w:bookmarkEnd w:id="9"/>
+    </w:p>
+    <w:p>
+      <w:pPr>
+        <w:bidi w:val="0"/>
+        <w:rPr>
+          <w:rFonts w:hint="eastAsia"/>
+          <w:lang w:val="en-US" w:eastAsia="zh-CN"/>
+        </w:rPr>
+      </w:pPr>
+      <w:r>
+        <w:rPr>
+          <w:rFonts w:hint="eastAsia"/>
+          <w:lang w:val="en-US" w:eastAsia="zh-CN"/>
+        </w:rPr>
+        <w:fldChar w:fldCharType="begin"/>
+      </w:r>
+      <w:r>
+        <w:rPr>
+          <w:rFonts w:hint="eastAsia"/>
+          <w:lang w:val="en-US" w:eastAsia="zh-CN"/>
+        </w:rPr>
+        <w:instrText xml:space="preserve"> HYPERLINK "https://devekoper.nividia.com/zh-cn" </w:instrText>
+      </w:r>
+      <w:r>
+        <w:rPr>
+          <w:rFonts w:hint="eastAsia"/>
+          <w:lang w:val="en-US" w:eastAsia="zh-CN"/>
+        </w:rPr>
+        <w:fldChar w:fldCharType="separate"/>
+      </w:r>
+      <w:r>
+        <w:rPr>
+          <w:rStyle w:val="17"/>
+          <w:rFonts w:hint="eastAsia"/>
+          <w:lang w:val="en-US" w:eastAsia="zh-CN"/>
+        </w:rPr>
+        <w:t>https://devekoper.nividia.com/zh-cn</w:t>
+      </w:r>
+      <w:r>
+        <w:rPr>
+          <w:rFonts w:hint="eastAsia"/>
+          <w:lang w:val="en-US" w:eastAsia="zh-CN"/>
+        </w:rPr>
+        <w:fldChar w:fldCharType="end"/>
+      </w:r>
+    </w:p>
+    <w:p>
+      <w:pPr>
+        <w:bidi w:val="0"/>
+        <w:rPr>
+          <w:rFonts w:hint="eastAsia"/>
+          <w:lang w:val="en-US" w:eastAsia="zh-CN"/>
+        </w:rPr>
+      </w:pPr>
+      <w:bookmarkStart w:id="10" w:name="_Toc24367"/>
+      <w:r>
+        <w:rPr>
+          <w:rStyle w:val="22"/>
+          <w:rFonts w:hint="eastAsia"/>
+          <w:lang w:val="en-US" w:eastAsia="zh-CN"/>
+        </w:rPr>
+        <w:t>2.2.2 安装SDK Manage</w:t>
+      </w:r>
+      <w:bookmarkEnd w:id="10"/>
+      <w:r>
+        <w:rPr>
+          <w:rFonts w:hint="eastAsia"/>
+          <w:lang w:val="en-US" w:eastAsia="zh-CN"/>
+        </w:rPr>
+        <w:t>r</w:t>
+      </w:r>
+    </w:p>
+    <w:p>
+      <w:pPr>
+        <w:bidi w:val="0"/>
+        <w:rPr>
+          <w:rFonts w:hint="default"/>
+          <w:lang w:val="en-US" w:eastAsia="zh-CN"/>
+        </w:rPr>
+      </w:pPr>
+      <w:r>
+        <w:rPr>
+          <w:rFonts w:hint="eastAsia"/>
+          <w:lang w:val="en-US" w:eastAsia="zh-CN"/>
+        </w:rPr>
+        <w:t>先进行cd Downloads/进入下载的文件夹目录。然后在终端输入如下命令sudo dpkg -i sdkmanager_2.1.0-7774_amd64.deb。</w:t>
+      </w:r>
+    </w:p>
+    <w:p>
+      <w:pPr>
+        <w:bidi w:val="0"/>
+        <w:rPr>
+          <w:rFonts w:hint="default"/>
+          <w:lang w:val="en-US" w:eastAsia="zh-CN"/>
+        </w:rPr>
+      </w:pPr>
+      <w:r>
+        <w:rPr>
+          <w:rFonts w:hint="default"/>
+          <w:lang w:val="en-US" w:eastAsia="zh-CN"/>
+        </w:rPr>
+        <w:drawing>
+          <wp:inline distT="0" distB="0" distL="114300" distR="114300">
+            <wp:extent cx="5269230" cy="2762885"/>
+            <wp:effectExtent l="0" t="0" r="1270" b="5715"/>
+            <wp:docPr id="3" name="图片 3" descr="1724228109530"/>
+            <wp:cNvGraphicFramePr>
+              <a:graphicFrameLocks xmlns:a="http://schemas.openxmlformats.org/drawingml/2006/main" noChangeAspect="1"/>
+            </wp:cNvGraphicFramePr>
+            <a:graphic xmlns:a="http://schemas.openxmlformats.org/drawingml/2006/main">
+              <a:graphicData uri="http://schemas.openxmlformats.org/drawingml/2006/picture">
+                <pic:pic xmlns:pic="http://schemas.openxmlformats.org/drawingml/2006/picture">
+                  <pic:nvPicPr>
+                    <pic:cNvPr id="3" name="图片 3" descr="1724228109530"/>
+                    <pic:cNvPicPr>
+                      <a:picLocks noChangeAspect="1"/>
+                    </pic:cNvPicPr>
+                  </pic:nvPicPr>
+                  <pic:blipFill>
+                    <a:blip r:embed="rId9"/>
+                    <a:stretch>
+                      <a:fillRect/>
+                    </a:stretch>
+                  </pic:blipFill>
+                  <pic:spPr>
+                    <a:xfrm>
+                      <a:off x="0" y="0"/>
+                      <a:ext cx="5269230" cy="2762885"/>
+                    </a:xfrm>
+                    <a:prstGeom prst="rect">
+                      <a:avLst/>
+                    </a:prstGeom>
+                  </pic:spPr>
+                </pic:pic>
+              </a:graphicData>
+            </a:graphic>
+          </wp:inline>
+        </w:drawing>
+      </w:r>
+    </w:p>
+    <w:p>
+      <w:pPr>
+        <w:ind w:left="0" w:leftChars="0" w:firstLine="420" w:firstLineChars="0"/>
+        <w:rPr>
+          <w:rFonts w:hint="eastAsia"/>
+          <w:lang w:val="en-US" w:eastAsia="zh-CN"/>
+        </w:rPr>
+      </w:pPr>
+      <w:r>
+        <w:rPr>
+          <w:rFonts w:hint="eastAsia"/>
+          <w:lang w:val="en-US" w:eastAsia="zh-CN"/>
+        </w:rPr>
+        <w:t>系统可能会出现上图的报错，此时执行sudo apt \--fix-broken install解决包不全问题。</w:t>
+      </w:r>
+    </w:p>
+    <w:p>
+      <w:pPr>
+        <w:pStyle w:val="4"/>
+        <w:bidi w:val="0"/>
+        <w:rPr>
+          <w:rFonts w:hint="eastAsia"/>
+          <w:lang w:val="en-US" w:eastAsia="zh-CN"/>
+        </w:rPr>
+      </w:pPr>
+      <w:bookmarkStart w:id="11" w:name="_Toc22056"/>
+      <w:r>
+        <w:rPr>
+          <w:rFonts w:hint="eastAsia"/>
+          <w:lang w:val="en-US" w:eastAsia="zh-CN"/>
+        </w:rPr>
+        <w:t>2.2.3 jetson nano 主板链接进行刷机</w:t>
+      </w:r>
+      <w:bookmarkEnd w:id="11"/>
+    </w:p>
+    <w:p>
+      <w:pPr>
+        <w:jc w:val="left"/>
+        <w:rPr>
+          <w:rFonts w:hint="eastAsia"/>
+          <w:lang w:val="en-US" w:eastAsia="zh-CN"/>
+        </w:rPr>
+      </w:pPr>
+      <w:r>
+        <w:rPr>
+          <w:rFonts w:hint="eastAsia"/>
+          <w:lang w:val="en-US" w:eastAsia="zh-CN"/>
+        </w:rPr>
+        <w:t>首先要把跳线帽接在FC-REC和GND引脚中，也就是第二第三个引脚，如下所示。</w:t>
+      </w:r>
+      <w:r>
+        <w:rPr>
+          <w:rFonts w:hint="default"/>
+          <w:lang w:val="en-US" w:eastAsia="zh-CN"/>
+        </w:rPr>
+        <w:drawing>
+          <wp:inline distT="0" distB="0" distL="114300" distR="114300">
+            <wp:extent cx="5272405" cy="3114040"/>
+            <wp:effectExtent l="0" t="0" r="10795" b="10160"/>
+            <wp:docPr id="4" name="图片 4" descr="1724228231063"/>
+            <wp:cNvGraphicFramePr>
+              <a:graphicFrameLocks xmlns:a="http://schemas.openxmlformats.org/drawingml/2006/main" noChangeAspect="1"/>
+            </wp:cNvGraphicFramePr>
+            <a:graphic xmlns:a="http://schemas.openxmlformats.org/drawingml/2006/main">
+              <a:graphicData uri="http://schemas.openxmlformats.org/drawingml/2006/picture">
+                <pic:pic xmlns:pic="http://schemas.openxmlformats.org/drawingml/2006/picture">
+                  <pic:nvPicPr>
+                    <pic:cNvPr id="4" name="图片 4" descr="1724228231063"/>
+                    <pic:cNvPicPr>
+                      <a:picLocks noChangeAspect="1"/>
+                    </pic:cNvPicPr>
+                  </pic:nvPicPr>
+                  <pic:blipFill>
+                    <a:blip r:embed="rId10"/>
+                    <a:stretch>
+                      <a:fillRect/>
+                    </a:stretch>
+                  </pic:blipFill>
+                  <pic:spPr>
+                    <a:xfrm>
+                      <a:off x="0" y="0"/>
+                      <a:ext cx="5272405" cy="3114040"/>
+                    </a:xfrm>
+                    <a:prstGeom prst="rect">
+                      <a:avLst/>
+                    </a:prstGeom>
+                  </pic:spPr>
+                </pic:pic>
+              </a:graphicData>
+            </a:graphic>
+          </wp:inline>
+        </w:drawing>
+      </w:r>
+      <w:r>
+        <w:rPr>
+          <w:rFonts w:hint="eastAsia"/>
+          <w:lang w:val="en-US" w:eastAsia="zh-CN"/>
+        </w:rPr>
+        <w:tab/>
+        <w:t>此时用usb供电线将jetson nano主板和电脑连接，直到虚拟机跳出连接上的设备为止，此时可以继续刷机。选择jetson，不选host machine，选择4.6版本的jetpack刷机。之后选择如下安装即可</w:t>
+      </w:r>
+    </w:p>
+    <w:p>
+      <w:pPr>
+        <w:jc w:val="left"/>
+        <w:rPr>
+          <w:rFonts w:hint="default"/>
+          <w:lang w:val="en-US" w:eastAsia="zh-CN"/>
+        </w:rPr>
+      </w:pPr>
+      <w:r>
+        <w:rPr>
+          <w:rFonts w:hint="default"/>
+          <w:lang w:val="en-US" w:eastAsia="zh-CN"/>
+        </w:rPr>
+        <w:drawing>
+          <wp:inline distT="0" distB="0" distL="114300" distR="114300">
+            <wp:extent cx="5271770" cy="3604895"/>
+            <wp:effectExtent l="0" t="0" r="11430" b="1905"/>
+            <wp:docPr id="5" name="图片 5" descr="1724228463945"/>
+            <wp:cNvGraphicFramePr>
+              <a:graphicFrameLocks xmlns:a="http://schemas.openxmlformats.org/drawingml/2006/main" noChangeAspect="1"/>
+            </wp:cNvGraphicFramePr>
+            <a:graphic xmlns:a="http://schemas.openxmlformats.org/drawingml/2006/main">
+              <a:graphicData uri="http://schemas.openxmlformats.org/drawingml/2006/picture">
+                <pic:pic xmlns:pic="http://schemas.openxmlformats.org/drawingml/2006/picture">
+                  <pic:nvPicPr>
+                    <pic:cNvPr id="5" name="图片 5" descr="1724228463945"/>
+                    <pic:cNvPicPr>
+                      <a:picLocks noChangeAspect="1"/>
+                    </pic:cNvPicPr>
+                  </pic:nvPicPr>
+                  <pic:blipFill>
+                    <a:blip r:embed="rId11"/>
+                    <a:stretch>
+                      <a:fillRect/>
+                    </a:stretch>
+                  </pic:blipFill>
+                  <pic:spPr>
+                    <a:xfrm>
+                      <a:off x="0" y="0"/>
+                      <a:ext cx="5271770" cy="3604895"/>
+                    </a:xfrm>
+                    <a:prstGeom prst="rect">
+                      <a:avLst/>
+                    </a:prstGeom>
+                  </pic:spPr>
+                </pic:pic>
+              </a:graphicData>
+            </a:graphic>
+          </wp:inline>
+        </w:drawing>
+      </w:r>
+    </w:p>
+    <w:p>
+      <w:pPr>
+        <w:ind w:left="0" w:leftChars="0" w:firstLine="420" w:firstLineChars="0"/>
+        <w:jc w:val="left"/>
+        <w:rPr>
+          <w:rFonts w:hint="eastAsia"/>
+          <w:lang w:val="en-US" w:eastAsia="zh-CN"/>
+        </w:rPr>
+      </w:pPr>
+      <w:r>
+        <w:rPr>
+          <w:rFonts w:hint="eastAsia"/>
+          <w:lang w:val="en-US" w:eastAsia="zh-CN"/>
+        </w:rPr>
+        <w:t>安装成功后提示我们输入账号密码，这个就是该系统以后登录的账号和密码。</w:t>
+      </w:r>
+    </w:p>
+    <w:p>
+      <w:pPr>
+        <w:rPr>
+          <w:rFonts w:hint="eastAsia"/>
+          <w:lang w:val="en-US" w:eastAsia="zh-CN"/>
+        </w:rPr>
+      </w:pPr>
+      <w:bookmarkStart w:id="15" w:name="_GoBack"/>
+      <w:r>
+        <w:rPr>
+          <w:rFonts w:hint="eastAsia"/>
+          <w:lang w:val="en-US" w:eastAsia="zh-CN"/>
+        </w:rPr>
+        <w:br w:type="page"/>
+      </w:r>
+    </w:p>
+    <w:bookmarkEnd w:id="15"/>
+    <w:p>
+      <w:pPr>
+        <w:pStyle w:val="2"/>
+        <w:numPr>
+          <w:ilvl w:val="0"/>
+          <w:numId w:val="1"/>
+        </w:numPr>
+        <w:bidi w:val="0"/>
+        <w:ind w:left="0" w:leftChars="0" w:firstLine="0" w:firstLineChars="0"/>
+        <w:rPr>
+          <w:rFonts w:hint="eastAsia"/>
+          <w:lang w:val="en-US" w:eastAsia="zh-CN"/>
+        </w:rPr>
+      </w:pPr>
+      <w:r>
+        <w:rPr>
+          <w:rFonts w:hint="eastAsia"/>
+          <w:lang w:val="en-US" w:eastAsia="zh-CN"/>
+        </w:rPr>
+        <w:t>烧录vex-ai镜像</w:t>
+      </w:r>
+    </w:p>
+    <w:p>
+      <w:pPr>
+        <w:pStyle w:val="3"/>
+        <w:bidi w:val="0"/>
+        <w:rPr>
+          <w:rFonts w:hint="eastAsia"/>
+          <w:lang w:val="en-US" w:eastAsia="zh-CN"/>
+        </w:rPr>
+      </w:pPr>
+      <w:r>
+        <w:rPr>
+          <w:rFonts w:hint="eastAsia"/>
+          <w:lang w:val="en-US" w:eastAsia="zh-CN"/>
+        </w:rPr>
+        <w:t>3.1方式选择</w:t>
+      </w:r>
+    </w:p>
+    <w:p>
+      <w:pPr>
+        <w:bidi w:val="0"/>
+        <w:rPr>
+          <w:rFonts w:hint="default"/>
+          <w:lang w:val="en-US" w:eastAsia="zh-CN"/>
+        </w:rPr>
+      </w:pPr>
+      <w:r>
+        <w:rPr>
+          <w:rFonts w:hint="eastAsia"/>
+          <w:lang w:val="en-US" w:eastAsia="zh-CN"/>
+        </w:rPr>
+        <w:t>Vex-ai提供了两种烧录方式，一个是安装英伟达镜像之后根据他的代码扒取realsense的视觉分析和他的vex-ai的demo</w:t>
+      </w:r>
+    </w:p>
+    <w:p>
+      <w:pPr>
+        <w:ind w:left="0" w:leftChars="0" w:firstLine="0" w:firstLineChars="0"/>
+        <w:rPr>
+          <w:rFonts w:hint="default"/>
+          <w:lang w:val="en-US" w:eastAsia="zh-CN"/>
+        </w:rPr>
+      </w:pPr>
+    </w:p>
+    <w:p>
+      <w:pPr>
+        <w:rPr>
+          <w:rFonts w:hint="default"/>
+          <w:lang w:val="en-US" w:eastAsia="zh-CN"/>
+        </w:rPr>
+      </w:pPr>
+      <w:r>
+        <w:rPr>
+          <w:rFonts w:hint="default"/>
+          <w:lang w:val="en-US" w:eastAsia="zh-CN"/>
+        </w:rPr>
+        <w:br w:type="page"/>
+      </w:r>
+    </w:p>
+    <w:p>
+      <w:pPr>
+        <w:ind w:left="0" w:leftChars="0" w:firstLine="0" w:firstLineChars="0"/>
+        <w:rPr>
+          <w:rFonts w:hint="default"/>
+          <w:lang w:val="en-US" w:eastAsia="zh-CN"/>
+        </w:rPr>
+      </w:pPr>
+    </w:p>
+    <w:p>
+      <w:pPr>
+        <w:pStyle w:val="2"/>
+        <w:bidi w:val="0"/>
+        <w:rPr>
+          <w:rFonts w:hint="eastAsia"/>
+          <w:lang w:val="en-US" w:eastAsia="zh-CN"/>
+        </w:rPr>
+      </w:pPr>
+      <w:bookmarkStart w:id="12" w:name="_Toc5070"/>
+      <w:r>
+        <w:rPr>
+          <w:rFonts w:hint="eastAsia"/>
+          <w:lang w:val="en-US" w:eastAsia="zh-CN"/>
+        </w:rPr>
+        <w:t>参考文献</w:t>
+      </w:r>
+      <w:bookmarkEnd w:id="12"/>
+    </w:p>
+    <w:p>
+      <w:pPr>
+        <w:numPr>
+          <w:ilvl w:val="0"/>
+          <w:numId w:val="2"/>
+        </w:numPr>
+        <w:ind w:left="425" w:leftChars="0" w:hanging="425" w:firstLineChars="0"/>
+        <w:rPr>
+          <w:rFonts w:hint="default"/>
+          <w:lang w:val="en-US" w:eastAsia="zh-CN"/>
+        </w:rPr>
+      </w:pPr>
+      <w:bookmarkStart w:id="13" w:name="_Ref10132"/>
+      <w:r>
+        <w:rPr>
+          <w:rFonts w:ascii="宋体" w:hAnsi="宋体" w:eastAsia="宋体" w:cs="宋体"/>
+          <w:sz w:val="24"/>
+          <w:szCs w:val="24"/>
+        </w:rPr>
+        <w:fldChar w:fldCharType="begin"/>
+      </w:r>
+      <w:r>
+        <w:rPr>
+          <w:rFonts w:ascii="宋体" w:hAnsi="宋体" w:eastAsia="宋体" w:cs="宋体"/>
+          <w:sz w:val="24"/>
+          <w:szCs w:val="24"/>
+        </w:rPr>
+        <w:instrText xml:space="preserve"> HYPERLINK "https://blog.csdn.net/hypersonicss/article/details/114584353?ops_request_misc=%7B%22request%5Fid%22%3A%22172422617316800182161479%22%2C%22scm%22%3A%2220140713.130102334..%22%7D&amp;request_id=172422617316800182161479&amp;biz_id=0&amp;utm_medium=distribute.pc_search_result.none-task-blog-2~all~sobaiduend~default-1-114584353-null-null.142^v100^pc_search_result_base1&amp;utm_term=jetson nano b01%E7%BB%84%E8%A3%85&amp;spm=1018.2226.3001.4187" </w:instrText>
+      </w:r>
+      <w:r>
+        <w:rPr>
+          <w:rFonts w:ascii="宋体" w:hAnsi="宋体" w:eastAsia="宋体" w:cs="宋体"/>
+          <w:sz w:val="24"/>
+          <w:szCs w:val="24"/>
+        </w:rPr>
+        <w:fldChar w:fldCharType="separate"/>
+      </w:r>
+      <w:r>
+        <w:rPr>
+          <w:rStyle w:val="17"/>
+          <w:rFonts w:ascii="宋体" w:hAnsi="宋体" w:eastAsia="宋体" w:cs="宋体"/>
+          <w:sz w:val="24"/>
+          <w:szCs w:val="24"/>
+        </w:rPr>
+        <w:t>Jetson Nano B01 从零入门笔记系列（一）基本组装与启动问题_微雪jetsonnanob01使用手册-CSDN博客</w:t>
+      </w:r>
+      <w:r>
+        <w:rPr>
+          <w:rFonts w:ascii="宋体" w:hAnsi="宋体" w:eastAsia="宋体" w:cs="宋体"/>
+          <w:sz w:val="24"/>
+          <w:szCs w:val="24"/>
+        </w:rPr>
+        <w:fldChar w:fldCharType="end"/>
+      </w:r>
+      <w:bookmarkEnd w:id="13"/>
+    </w:p>
+    <w:p>
+      <w:pPr>
+        <w:numPr>
+          <w:ilvl w:val="0"/>
+          <w:numId w:val="2"/>
+        </w:numPr>
+        <w:ind w:left="425" w:leftChars="0" w:hanging="425" w:firstLineChars="0"/>
+        <w:rPr>
+          <w:rFonts w:hint="default"/>
+          <w:lang w:val="en-US" w:eastAsia="zh-CN"/>
+        </w:rPr>
+      </w:pPr>
+      <w:bookmarkStart w:id="14" w:name="_Ref10622"/>
+      <w:r>
+        <w:rPr>
+          <w:rFonts w:ascii="宋体" w:hAnsi="宋体" w:eastAsia="宋体" w:cs="宋体"/>
+          <w:sz w:val="24"/>
+          <w:szCs w:val="24"/>
+        </w:rPr>
+        <w:fldChar w:fldCharType="begin"/>
+      </w:r>
+      <w:r>
+        <w:rPr>
+          <w:rFonts w:ascii="宋体" w:hAnsi="宋体" w:eastAsia="宋体" w:cs="宋体"/>
+          <w:sz w:val="24"/>
+          <w:szCs w:val="24"/>
+        </w:rPr>
+        <w:instrText xml:space="preserve"> HYPERLINK "https://blog.csdn.net/forward_huan/article/details/129017310?ops_request_misc=%7B%22request%5Fid%22%3A%22172422733916800225572194%22%2C%22scm%22%3A%2220140713.130102334.pc%5Fall.%22%7D&amp;request_id=172422733916800225572194&amp;biz_id=0&amp;utm_medium=distribute.pc_search_result.none-task-blog-2~all~first_rank_ecpm_v1~rank_v31_ecpm-1-129017310-null-null.142^v100^pc_search_result_base1&amp;utm_term=%E5%87%86%E5%A4%8718.04ubuntu%E8%99%9A%E6%8B%9F%E6%9C%BA&amp;spm=1018.2226.3001.4187" </w:instrText>
+      </w:r>
+      <w:r>
+        <w:rPr>
+          <w:rFonts w:ascii="宋体" w:hAnsi="宋体" w:eastAsia="宋体" w:cs="宋体"/>
+          <w:sz w:val="24"/>
+          <w:szCs w:val="24"/>
+        </w:rPr>
+        <w:fldChar w:fldCharType="separate"/>
+      </w:r>
+      <w:r>
+        <w:rPr>
+          <w:rStyle w:val="17"/>
+          <w:rFonts w:ascii="宋体" w:hAnsi="宋体" w:eastAsia="宋体" w:cs="宋体"/>
+          <w:sz w:val="24"/>
+          <w:szCs w:val="24"/>
+        </w:rPr>
+        <w:t>Windows 安装Ubuntu18.04虚拟机_ubuntu18虚拟机在windows 安装-CSDN博客</w:t>
+      </w:r>
+      <w:r>
+        <w:rPr>
+          <w:rFonts w:ascii="宋体" w:hAnsi="宋体" w:eastAsia="宋体" w:cs="宋体"/>
+          <w:sz w:val="24"/>
+          <w:szCs w:val="24"/>
+        </w:rPr>
+        <w:fldChar w:fldCharType="end"/>
+      </w:r>
+      <w:bookmarkEnd w:id="14"/>
     </w:p>
     <w:sectPr>
+      <w:headerReference r:id="rId5" w:type="default"/>
+      <w:footerReference r:id="rId6" w:type="default"/>
       <w:pgSz w:w="11906" w:h="16838"/>
       <w:pgMar w:top="1440" w:right="1800" w:bottom="1440" w:left="1800" w:header="851" w:footer="992" w:gutter="0"/>
+      <w:pgNumType w:fmt="decimal"/>
       <w:cols w:space="425" w:num="1"/>
       <w:docGrid w:type="lines" w:linePitch="312" w:charSpace="0"/>
     </w:sectPr>
@@ -58,6 +1792,152 @@
 </w:endnotes>
 </file>
 
+<file path=word/footer1.xml><?xml version="1.0" encoding="utf-8"?>
+<w:ftr xmlns:wpc="http://schemas.microsoft.com/office/word/2010/wordprocessingCanvas" xmlns:mc="http://schemas.openxmlformats.org/markup-compatibility/2006" xmlns:o="urn:schemas-microsoft-com:office:office" xmlns:r="http://schemas.openxmlformats.org/officeDocument/2006/relationships" xmlns:m="http://schemas.openxmlformats.org/officeDocument/2006/math" xmlns:v="urn:schemas-microsoft-com:vml" xmlns:wp14="http://schemas.microsoft.com/office/word/2010/wordprocessingDrawing" xmlns:wp="http://schemas.openxmlformats.org/drawingml/2006/wordprocessingDrawing" xmlns:w10="urn:schemas-microsoft-com:office:word" xmlns:w="http://schemas.openxmlformats.org/wordprocessingml/2006/main" xmlns:w14="http://schemas.microsoft.com/office/word/2010/wordml" xmlns:w15="http://schemas.microsoft.com/office/word/2012/wordml" xmlns:wpg="http://schemas.microsoft.com/office/word/2010/wordprocessingGroup" xmlns:wpi="http://schemas.microsoft.com/office/word/2010/wordprocessingInk" xmlns:wne="http://schemas.microsoft.com/office/word/2006/wordml" xmlns:wps="http://schemas.microsoft.com/office/word/2010/wordprocessingShape" xmlns:wpsCustomData="http://www.wps.cn/officeDocument/2013/wpsCustomData" mc:Ignorable="w14 w15 wp14">
+  <w:p>
+    <w:pPr>
+      <w:pStyle w:val="9"/>
+    </w:pPr>
+    <w:r>
+      <w:rPr>
+        <w:sz w:val="18"/>
+      </w:rPr>
+      <mc:AlternateContent>
+        <mc:Choice Requires="wps">
+          <w:drawing>
+            <wp:anchor distT="0" distB="0" distL="114300" distR="114300" simplePos="0" relativeHeight="251659264" behindDoc="0" locked="0" layoutInCell="1" allowOverlap="1">
+              <wp:simplePos x="0" y="0"/>
+              <wp:positionH relativeFrom="margin">
+                <wp:align>left</wp:align>
+              </wp:positionH>
+              <wp:positionV relativeFrom="paragraph">
+                <wp:posOffset>0</wp:posOffset>
+              </wp:positionV>
+              <wp:extent cx="1828800" cy="1828800"/>
+              <wp:effectExtent l="0" t="0" r="0" b="0"/>
+              <wp:wrapNone/>
+              <wp:docPr id="1" name="文本框 1"/>
+              <wp:cNvGraphicFramePr/>
+              <a:graphic xmlns:a="http://schemas.openxmlformats.org/drawingml/2006/main">
+                <a:graphicData uri="http://schemas.microsoft.com/office/word/2010/wordprocessingShape">
+                  <wps:wsp>
+                    <wps:cNvSpPr txBox="1"/>
+                    <wps:spPr>
+                      <a:xfrm>
+                        <a:off x="0" y="0"/>
+                        <a:ext cx="1828800" cy="1828800"/>
+                      </a:xfrm>
+                      <a:prstGeom prst="rect">
+                        <a:avLst/>
+                      </a:prstGeom>
+                      <a:noFill/>
+                      <a:ln w="6350">
+                        <a:noFill/>
+                      </a:ln>
+                      <a:extLst>
+                        <a:ext uri="{909E8E84-426E-40DD-AFC4-6F175D3DCCD1}">
+                          <a14:hiddenFill xmlns:a14="http://schemas.microsoft.com/office/drawing/2010/main">
+                            <a:solidFill>
+                              <a:schemeClr val="lt1"/>
+                            </a:solidFill>
+                          </a14:hiddenFill>
+                        </a:ext>
+                        <a:ext uri="{91240B29-F687-4F45-9708-019B960494DF}">
+                          <a14:hiddenLine xmlns:a14="http://schemas.microsoft.com/office/drawing/2010/main" w="6350">
+                            <a:solidFill>
+                              <a:prstClr val="black"/>
+                            </a:solidFill>
+                          </a14:hiddenLine>
+                        </a:ext>
+                      </a:extLst>
+                    </wps:spPr>
+                    <wps:style>
+                      <a:lnRef idx="0">
+                        <a:schemeClr val="accent1"/>
+                      </a:lnRef>
+                      <a:fillRef idx="0">
+                        <a:schemeClr val="accent1"/>
+                      </a:fillRef>
+                      <a:effectRef idx="0">
+                        <a:schemeClr val="accent1"/>
+                      </a:effectRef>
+                      <a:fontRef idx="minor">
+                        <a:schemeClr val="dk1"/>
+                      </a:fontRef>
+                    </wps:style>
+                    <wps:txbx>
+                      <w:txbxContent>
+                        <w:p>
+                          <w:pPr>
+                            <w:pStyle w:val="9"/>
+                          </w:pPr>
+                          <w:r>
+                            <w:fldChar w:fldCharType="begin"/>
+                          </w:r>
+                          <w:r>
+                            <w:instrText xml:space="preserve"> PAGE  \* MERGEFORMAT </w:instrText>
+                          </w:r>
+                          <w:r>
+                            <w:fldChar w:fldCharType="separate"/>
+                          </w:r>
+                          <w:r>
+                            <w:t>1</w:t>
+                          </w:r>
+                          <w:r>
+                            <w:fldChar w:fldCharType="end"/>
+                          </w:r>
+                        </w:p>
+                      </w:txbxContent>
+                    </wps:txbx>
+                    <wps:bodyPr rot="0" spcFirstLastPara="0" vertOverflow="overflow" horzOverflow="overflow" vert="horz" wrap="none" lIns="0" tIns="0" rIns="0" bIns="0" numCol="1" spcCol="0" rtlCol="0" fromWordArt="0" anchor="t" anchorCtr="0" forceAA="0" upright="0" compatLnSpc="1">
+                      <a:spAutoFit/>
+                    </wps:bodyPr>
+                  </wps:wsp>
+                </a:graphicData>
+              </a:graphic>
+            </wp:anchor>
+          </w:drawing>
+        </mc:Choice>
+        <mc:Fallback>
+          <w:pict>
+            <v:shape id="_x0000_s1026" o:spid="_x0000_s1026" o:spt="202" type="#_x0000_t202" style="position:absolute;left:0pt;margin-top:0pt;height:144pt;width:144pt;mso-position-horizontal:left;mso-position-horizontal-relative:margin;mso-wrap-style:none;z-index:251659264;mso-width-relative:page;mso-height-relative:page;" filled="f" stroked="f" coordsize="21600,21600" o:gfxdata="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">
+              <v:fill on="f" focussize="0,0"/>
+              <v:stroke on="f" weight="0.5pt"/>
+              <v:imagedata o:title=""/>
+              <o:lock v:ext="edit" aspectratio="f"/>
+              <v:textbox inset="0mm,0mm,0mm,0mm" style="mso-fit-shape-to-text:t;">
+                <w:txbxContent>
+                  <w:p>
+                    <w:pPr>
+                      <w:pStyle w:val="9"/>
+                    </w:pPr>
+                    <w:r>
+                      <w:fldChar w:fldCharType="begin"/>
+                    </w:r>
+                    <w:r>
+                      <w:instrText xml:space="preserve"> PAGE  \* MERGEFORMAT </w:instrText>
+                    </w:r>
+                    <w:r>
+                      <w:fldChar w:fldCharType="separate"/>
+                    </w:r>
+                    <w:r>
+                      <w:t>1</w:t>
+                    </w:r>
+                    <w:r>
+                      <w:fldChar w:fldCharType="end"/>
+                    </w:r>
+                  </w:p>
+                </w:txbxContent>
+              </v:textbox>
+            </v:shape>
+          </w:pict>
+        </mc:Fallback>
+      </mc:AlternateContent>
+    </w:r>
+  </w:p>
+</w:ftr>
+</file>
+
 <file path=word/footnotes.xml><?xml version="1.0" encoding="utf-8"?>
 <w:footnotes xmlns:wpc="http://schemas.microsoft.com/office/word/2010/wordprocessingCanvas" xmlns:mc="http://schemas.openxmlformats.org/markup-compatibility/2006" xmlns:o="urn:schemas-microsoft-com:office:office" xmlns:r="http://schemas.openxmlformats.org/officeDocument/2006/relationships" xmlns:m="http://schemas.openxmlformats.org/officeDocument/2006/math" xmlns:v="urn:schemas-microsoft-com:vml" xmlns:wp14="http://schemas.microsoft.com/office/word/2010/wordprocessingDrawing" xmlns:wp="http://schemas.openxmlformats.org/drawingml/2006/wordprocessingDrawing" xmlns:w="http://schemas.openxmlformats.org/wordprocessingml/2006/main" xmlns:w14="http://schemas.microsoft.com/office/word/2010/wordml" xmlns:w15="http://schemas.microsoft.com/office/word/2012/wordml" xmlns:w10="urn:schemas-microsoft-com:office:word" xmlns:wpg="http://schemas.microsoft.com/office/word/2010/wordprocessingGroup" xmlns:wpi="http://schemas.microsoft.com/office/word/2010/wordprocessingInk" xmlns:wne="http://schemas.microsoft.com/office/word/2006/wordml" xmlns:wps="http://schemas.microsoft.com/office/word/2010/wordprocessingShape" xmlns:wpsCustomData="http://www.wps.cn/officeDocument/2013/wpsCustomData" mc:Ignorable="w14 w15 wp14">
   <w:footnote w:type="separator" w:id="0">
@@ -83,6 +1963,71 @@
     </w:p>
   </w:footnote>
 </w:footnotes>
+</file>
+
+<file path=word/header1.xml><?xml version="1.0" encoding="utf-8"?>
+<w:hdr xmlns:wpc="http://schemas.microsoft.com/office/word/2010/wordprocessingCanvas" xmlns:mc="http://schemas.openxmlformats.org/markup-compatibility/2006" xmlns:o="urn:schemas-microsoft-com:office:office" xmlns:r="http://schemas.openxmlformats.org/officeDocument/2006/relationships" xmlns:m="http://schemas.openxmlformats.org/officeDocument/2006/math" xmlns:v="urn:schemas-microsoft-com:vml" xmlns:wp14="http://schemas.microsoft.com/office/word/2010/wordprocessingDrawing" xmlns:wp="http://schemas.openxmlformats.org/drawingml/2006/wordprocessingDrawing" xmlns:w10="urn:schemas-microsoft-com:office:word" xmlns:w="http://schemas.openxmlformats.org/wordprocessingml/2006/main" xmlns:w14="http://schemas.microsoft.com/office/word/2010/wordml" xmlns:w15="http://schemas.microsoft.com/office/word/2012/wordml" xmlns:wpg="http://schemas.microsoft.com/office/word/2010/wordprocessingGroup" xmlns:wpi="http://schemas.microsoft.com/office/word/2010/wordprocessingInk" xmlns:wne="http://schemas.microsoft.com/office/word/2006/wordml" xmlns:wps="http://schemas.microsoft.com/office/word/2010/wordprocessingShape" xmlns:wpsCustomData="http://www.wps.cn/officeDocument/2013/wpsCustomData" mc:Ignorable="w14 w15 wp14">
+  <w:p>
+    <w:pPr>
+      <w:pStyle w:val="10"/>
+      <w:jc w:val="center"/>
+      <w:rPr>
+        <w:rFonts w:hint="default" w:eastAsia="宋体"/>
+        <w:lang w:val="en-US" w:eastAsia="zh-CN"/>
+      </w:rPr>
+    </w:pPr>
+    <w:r>
+      <w:rPr>
+        <w:rFonts w:hint="eastAsia"/>
+        <w:lang w:val="en-US" w:eastAsia="zh-CN"/>
+      </w:rPr>
+      <w:t>同济大学-vex实验室-ai视觉</w:t>
+    </w:r>
+  </w:p>
+</w:hdr>
+</file>
+
+<file path=word/numbering.xml><?xml version="1.0" encoding="utf-8"?>
+<w:numbering xmlns:wpc="http://schemas.microsoft.com/office/word/2010/wordprocessingCanvas" xmlns:mc="http://schemas.openxmlformats.org/markup-compatibility/2006" xmlns:o="urn:schemas-microsoft-com:office:office" xmlns:r="http://schemas.openxmlformats.org/officeDocument/2006/relationships" xmlns:m="http://schemas.openxmlformats.org/officeDocument/2006/math" xmlns:v="urn:schemas-microsoft-com:vml" xmlns:wp14="http://schemas.microsoft.com/office/word/2010/wordprocessingDrawing" xmlns:wp="http://schemas.openxmlformats.org/drawingml/2006/wordprocessingDrawing" xmlns:w10="urn:schemas-microsoft-com:office:word" xmlns:w="http://schemas.openxmlformats.org/wordprocessingml/2006/main" xmlns:w14="http://schemas.microsoft.com/office/word/2010/wordml" xmlns:wpg="http://schemas.microsoft.com/office/word/2010/wordprocessingGroup" xmlns:wpi="http://schemas.microsoft.com/office/word/2010/wordprocessingInk" xmlns:wne="http://schemas.microsoft.com/office/word/2006/wordml" xmlns:wps="http://schemas.microsoft.com/office/word/2010/wordprocessingShape" xmlns:wpsCustomData="http://www.wps.cn/officeDocument/2013/wpsCustomData" mc:Ignorable="w14 wp14">
+  <w:abstractNum w:abstractNumId="0">
+    <w:nsid w:val="27A4405D"/>
+    <w:multiLevelType w:val="singleLevel"/>
+    <w:tmpl w:val="27A4405D"/>
+    <w:lvl w:ilvl="0" w:tentative="0">
+      <w:start w:val="2"/>
+      <w:numFmt w:val="decimal"/>
+      <w:suff w:val="nothing"/>
+      <w:lvlText w:val="%1、"/>
+      <w:lvlJc w:val="left"/>
+    </w:lvl>
+  </w:abstractNum>
+  <w:abstractNum w:abstractNumId="1">
+    <w:nsid w:val="4E96B70A"/>
+    <w:multiLevelType w:val="singleLevel"/>
+    <w:tmpl w:val="4E96B70A"/>
+    <w:lvl w:ilvl="0" w:tentative="0">
+      <w:start w:val="1"/>
+      <w:numFmt w:val="decimal"/>
+      <w:lvlText w:val="[%1]"/>
+      <w:lvlJc w:val="left"/>
+      <w:pPr>
+        <w:tabs>
+          <w:tab w:val="left" w:pos="420"/>
+        </w:tabs>
+        <w:ind w:left="425" w:leftChars="0" w:hanging="425" w:firstLineChars="0"/>
+      </w:pPr>
+      <w:rPr>
+        <w:rFonts w:hint="default"/>
+      </w:rPr>
+    </w:lvl>
+  </w:abstractNum>
+  <w:num w:numId="1">
+    <w:abstractNumId w:val="0"/>
+  </w:num>
+  <w:num w:numId="2">
+    <w:abstractNumId w:val="1"/>
+  </w:num>
+</w:numbering>
 </file>
 
 <file path=word/styles.xml><?xml version="1.0" encoding="utf-8"?>
@@ -90,7 +2035,7 @@
   <w:docDefaults>
     <w:rPrDefault>
       <w:rPr>
-        <w:rFonts w:asciiTheme="minorHAnsi" w:hAnsiTheme="minorHAnsi" w:eastAsiaTheme="minorEastAsia" w:cstheme="minorBidi"/>
+        <w:rFonts w:ascii="Times New Roman" w:hAnsi="Times New Roman" w:eastAsia="宋体" w:cs="Times New Roman"/>
       </w:rPr>
     </w:rPrDefault>
     <w:pPrDefault/>
@@ -101,8 +2046,8 @@
     <w:lsdException w:qFormat="1" w:uiPriority="0" w:semiHidden="0" w:name="heading 2"/>
     <w:lsdException w:qFormat="1" w:uiPriority="0" w:semiHidden="0" w:name="heading 3"/>
     <w:lsdException w:qFormat="1" w:uiPriority="0" w:semiHidden="0" w:name="heading 4"/>
-    <w:lsdException w:qFormat="1" w:uiPriority="0" w:name="heading 5"/>
-    <w:lsdException w:qFormat="1" w:uiPriority="0" w:name="heading 6"/>
+    <w:lsdException w:qFormat="1" w:uiPriority="0" w:semiHidden="0" w:name="heading 5"/>
+    <w:lsdException w:qFormat="1" w:uiPriority="0" w:semiHidden="0" w:name="heading 6"/>
     <w:lsdException w:qFormat="1" w:uiPriority="0" w:name="heading 7"/>
     <w:lsdException w:qFormat="1" w:uiPriority="0" w:name="heading 8"/>
     <w:lsdException w:qFormat="1" w:uiPriority="0" w:name="heading 9"/>
@@ -115,9 +2060,9 @@
     <w:lsdException w:unhideWhenUsed="0" w:uiPriority="0" w:semiHidden="0" w:name="index 7"/>
     <w:lsdException w:unhideWhenUsed="0" w:uiPriority="0" w:semiHidden="0" w:name="index 8"/>
     <w:lsdException w:unhideWhenUsed="0" w:uiPriority="0" w:semiHidden="0" w:name="index 9"/>
-    <w:lsdException w:unhideWhenUsed="0" w:uiPriority="0" w:semiHidden="0" w:name="toc 1"/>
-    <w:lsdException w:unhideWhenUsed="0" w:uiPriority="0" w:semiHidden="0" w:name="toc 2"/>
-    <w:lsdException w:unhideWhenUsed="0" w:uiPriority="0" w:semiHidden="0" w:name="toc 3"/>
+    <w:lsdException w:qFormat="1" w:unhideWhenUsed="0" w:uiPriority="0" w:semiHidden="0" w:name="toc 1"/>
+    <w:lsdException w:qFormat="1" w:unhideWhenUsed="0" w:uiPriority="0" w:semiHidden="0" w:name="toc 2"/>
+    <w:lsdException w:qFormat="1" w:unhideWhenUsed="0" w:uiPriority="0" w:semiHidden="0" w:name="toc 3"/>
     <w:lsdException w:unhideWhenUsed="0" w:uiPriority="0" w:semiHidden="0" w:name="toc 4"/>
     <w:lsdException w:unhideWhenUsed="0" w:uiPriority="0" w:semiHidden="0" w:name="toc 5"/>
     <w:lsdException w:unhideWhenUsed="0" w:uiPriority="0" w:semiHidden="0" w:name="toc 6"/>
@@ -127,8 +2072,8 @@
     <w:lsdException w:unhideWhenUsed="0" w:uiPriority="0" w:semiHidden="0" w:name="Normal Indent"/>
     <w:lsdException w:unhideWhenUsed="0" w:uiPriority="0" w:semiHidden="0" w:name="footnote text"/>
     <w:lsdException w:unhideWhenUsed="0" w:uiPriority="0" w:semiHidden="0" w:name="annotation text"/>
-    <w:lsdException w:unhideWhenUsed="0" w:uiPriority="0" w:semiHidden="0" w:name="header"/>
-    <w:lsdException w:unhideWhenUsed="0" w:uiPriority="0" w:semiHidden="0" w:name="footer"/>
+    <w:lsdException w:qFormat="1" w:unhideWhenUsed="0" w:uiPriority="0" w:semiHidden="0" w:name="header"/>
+    <w:lsdException w:qFormat="1" w:unhideWhenUsed="0" w:uiPriority="0" w:semiHidden="0" w:name="footer"/>
     <w:lsdException w:unhideWhenUsed="0" w:uiPriority="0" w:semiHidden="0" w:name="index heading"/>
     <w:lsdException w:qFormat="1" w:uiPriority="0" w:name="caption"/>
     <w:lsdException w:unhideWhenUsed="0" w:uiPriority="0" w:semiHidden="0" w:name="table of figures"/>
@@ -161,7 +2106,7 @@
     <w:lsdException w:qFormat="1" w:unhideWhenUsed="0" w:uiPriority="0" w:semiHidden="0" w:name="Title"/>
     <w:lsdException w:unhideWhenUsed="0" w:uiPriority="0" w:semiHidden="0" w:name="Closing"/>
     <w:lsdException w:unhideWhenUsed="0" w:uiPriority="0" w:semiHidden="0" w:name="Signature"/>
-    <w:lsdException w:unhideWhenUsed="0" w:uiPriority="0" w:name="Default Paragraph Font"/>
+    <w:lsdException w:qFormat="1" w:unhideWhenUsed="0" w:uiPriority="0" w:name="Default Paragraph Font"/>
     <w:lsdException w:unhideWhenUsed="0" w:uiPriority="0" w:semiHidden="0" w:name="Body Text"/>
     <w:lsdException w:unhideWhenUsed="0" w:uiPriority="0" w:semiHidden="0" w:name="Body Text Indent"/>
     <w:lsdException w:unhideWhenUsed="0" w:uiPriority="0" w:semiHidden="0" w:name="List Continue"/>
@@ -244,7 +2189,7 @@
     <w:lsdException w:unhideWhenUsed="0" w:uiPriority="0" w:semiHidden="0" w:name="Table Web 2"/>
     <w:lsdException w:unhideWhenUsed="0" w:uiPriority="0" w:semiHidden="0" w:name="Table Web 3"/>
     <w:lsdException w:unhideWhenUsed="0" w:uiPriority="0" w:semiHidden="0" w:name="Balloon Text"/>
-    <w:lsdException w:unhideWhenUsed="0" w:uiPriority="0" w:semiHidden="0" w:name="Table Grid"/>
+    <w:lsdException w:qFormat="1" w:unhideWhenUsed="0" w:uiPriority="0" w:semiHidden="0" w:name="Table Grid"/>
     <w:lsdException w:unhideWhenUsed="0" w:uiPriority="0" w:semiHidden="0" w:name="Table Theme"/>
     <w:lsdException w:unhideWhenUsed="0" w:uiPriority="60" w:semiHidden="0" w:name="Light Shading"/>
     <w:lsdException w:unhideWhenUsed="0" w:uiPriority="61" w:semiHidden="0" w:name="Light List"/>
@@ -367,7 +2312,7 @@
     <w:name w:val="heading 1"/>
     <w:basedOn w:val="1"/>
     <w:next w:val="1"/>
-    <w:link w:val="9"/>
+    <w:link w:val="21"/>
     <w:qFormat/>
     <w:uiPriority w:val="0"/>
     <w:pPr>
@@ -388,7 +2333,7 @@
     <w:name w:val="heading 2"/>
     <w:basedOn w:val="1"/>
     <w:next w:val="1"/>
-    <w:link w:val="8"/>
+    <w:link w:val="20"/>
     <w:unhideWhenUsed/>
     <w:qFormat/>
     <w:uiPriority w:val="0"/>
@@ -397,19 +2342,17 @@
       <w:keepLines/>
       <w:spacing w:beforeLines="0" w:beforeAutospacing="0" w:afterLines="0" w:afterAutospacing="0" w:line="360" w:lineRule="auto"/>
       <w:ind w:firstLine="0" w:firstLineChars="0"/>
-      <w:jc w:val="left"/>
       <w:outlineLvl w:val="1"/>
     </w:pPr>
     <w:rPr>
       <w:rFonts w:ascii="Arial" w:hAnsi="Arial" w:eastAsia="黑体"/>
-      <w:sz w:val="28"/>
     </w:rPr>
   </w:style>
   <w:style w:type="paragraph" w:styleId="4">
     <w:name w:val="heading 3"/>
     <w:basedOn w:val="1"/>
     <w:next w:val="1"/>
-    <w:link w:val="10"/>
+    <w:link w:val="22"/>
     <w:unhideWhenUsed/>
     <w:qFormat/>
     <w:uiPriority w:val="0"/>
@@ -425,6 +2368,23 @@
   </w:style>
   <w:style w:type="paragraph" w:styleId="5">
     <w:name w:val="heading 4"/>
+    <w:basedOn w:val="2"/>
+    <w:next w:val="1"/>
+    <w:link w:val="24"/>
+    <w:unhideWhenUsed/>
+    <w:qFormat/>
+    <w:uiPriority w:val="0"/>
+    <w:pPr>
+      <w:outlineLvl w:val="3"/>
+    </w:pPr>
+    <w:rPr>
+      <w:rFonts w:eastAsia="宋体"/>
+      <w:b/>
+      <w:sz w:val="21"/>
+    </w:rPr>
+  </w:style>
+  <w:style w:type="paragraph" w:styleId="6">
+    <w:name w:val="heading 5"/>
     <w:basedOn w:val="1"/>
     <w:next w:val="1"/>
     <w:unhideWhenUsed/>
@@ -434,20 +2394,39 @@
       <w:keepNext/>
       <w:keepLines/>
       <w:spacing w:before="280" w:beforeLines="0" w:beforeAutospacing="0" w:after="290" w:afterLines="0" w:afterAutospacing="0" w:line="372" w:lineRule="auto"/>
-      <w:outlineLvl w:val="3"/>
+      <w:outlineLvl w:val="4"/>
+    </w:pPr>
+    <w:rPr>
+      <w:b/>
+      <w:sz w:val="28"/>
+    </w:rPr>
+  </w:style>
+  <w:style w:type="paragraph" w:styleId="7">
+    <w:name w:val="heading 6"/>
+    <w:basedOn w:val="1"/>
+    <w:next w:val="1"/>
+    <w:unhideWhenUsed/>
+    <w:qFormat/>
+    <w:uiPriority w:val="0"/>
+    <w:pPr>
+      <w:keepNext/>
+      <w:keepLines/>
+      <w:spacing w:before="240" w:beforeLines="0" w:beforeAutospacing="0" w:after="64" w:afterLines="0" w:afterAutospacing="0" w:line="317" w:lineRule="auto"/>
+      <w:outlineLvl w:val="5"/>
     </w:pPr>
     <w:rPr>
       <w:rFonts w:ascii="Arial" w:hAnsi="Arial" w:eastAsia="黑体"/>
       <w:b/>
-      <w:sz w:val="28"/>
+      <w:sz w:val="24"/>
     </w:rPr>
   </w:style>
-  <w:style w:type="character" w:default="1" w:styleId="7">
+  <w:style w:type="character" w:default="1" w:styleId="16">
     <w:name w:val="Default Paragraph Font"/>
     <w:semiHidden/>
+    <w:qFormat/>
     <w:uiPriority w:val="0"/>
   </w:style>
-  <w:style w:type="table" w:default="1" w:styleId="6">
+  <w:style w:type="table" w:default="1" w:styleId="14">
     <w:name w:val="Normal Table"/>
     <w:semiHidden/>
     <w:uiPriority w:val="0"/>
@@ -460,16 +2439,161 @@
       </w:tblCellMar>
     </w:tblPr>
   </w:style>
-  <w:style w:type="character" w:customStyle="1" w:styleId="8">
+  <w:style w:type="paragraph" w:styleId="8">
+    <w:name w:val="toc 3"/>
+    <w:basedOn w:val="1"/>
+    <w:next w:val="1"/>
+    <w:qFormat/>
+    <w:uiPriority w:val="0"/>
+    <w:pPr>
+      <w:ind w:left="840" w:leftChars="400"/>
+    </w:pPr>
+  </w:style>
+  <w:style w:type="paragraph" w:styleId="9">
+    <w:name w:val="footer"/>
+    <w:basedOn w:val="1"/>
+    <w:qFormat/>
+    <w:uiPriority w:val="0"/>
+    <w:pPr>
+      <w:tabs>
+        <w:tab w:val="center" w:pos="4153"/>
+        <w:tab w:val="right" w:pos="8306"/>
+      </w:tabs>
+      <w:snapToGrid w:val="0"/>
+      <w:jc w:val="left"/>
+    </w:pPr>
+    <w:rPr>
+      <w:sz w:val="18"/>
+    </w:rPr>
+  </w:style>
+  <w:style w:type="paragraph" w:styleId="10">
+    <w:name w:val="header"/>
+    <w:basedOn w:val="1"/>
+    <w:qFormat/>
+    <w:uiPriority w:val="0"/>
+    <w:pPr>
+      <w:pBdr>
+        <w:top w:val="none" w:color="auto" w:sz="0" w:space="1"/>
+        <w:left w:val="none" w:color="auto" w:sz="0" w:space="4"/>
+        <w:bottom w:val="none" w:color="auto" w:sz="0" w:space="1"/>
+        <w:right w:val="none" w:color="auto" w:sz="0" w:space="4"/>
+      </w:pBdr>
+      <w:tabs>
+        <w:tab w:val="center" w:pos="4153"/>
+        <w:tab w:val="right" w:pos="8306"/>
+      </w:tabs>
+      <w:snapToGrid w:val="0"/>
+      <w:spacing w:line="360" w:lineRule="auto"/>
+      <w:jc w:val="left"/>
+      <w:outlineLvl w:val="9"/>
+    </w:pPr>
+  </w:style>
+  <w:style w:type="paragraph" w:styleId="11">
+    <w:name w:val="toc 1"/>
+    <w:basedOn w:val="1"/>
+    <w:next w:val="1"/>
+    <w:qFormat/>
+    <w:uiPriority w:val="0"/>
+  </w:style>
+  <w:style w:type="paragraph" w:styleId="12">
+    <w:name w:val="toc 2"/>
+    <w:basedOn w:val="1"/>
+    <w:next w:val="1"/>
+    <w:qFormat/>
+    <w:uiPriority w:val="0"/>
+    <w:pPr>
+      <w:ind w:left="420" w:leftChars="200"/>
+    </w:pPr>
+  </w:style>
+  <w:style w:type="paragraph" w:styleId="13">
+    <w:name w:val="Normal (Web)"/>
+    <w:basedOn w:val="1"/>
+    <w:uiPriority w:val="0"/>
+    <w:pPr>
+      <w:spacing w:before="0" w:beforeAutospacing="1" w:after="0" w:afterAutospacing="1"/>
+      <w:ind w:left="0" w:right="0"/>
+      <w:jc w:val="left"/>
+    </w:pPr>
+    <w:rPr>
+      <w:kern w:val="0"/>
+      <w:sz w:val="24"/>
+      <w:lang w:val="en-US" w:eastAsia="zh-CN" w:bidi="ar"/>
+    </w:rPr>
+  </w:style>
+  <w:style w:type="table" w:styleId="15">
+    <w:name w:val="Table Grid"/>
+    <w:basedOn w:val="14"/>
+    <w:qFormat/>
+    <w:uiPriority w:val="0"/>
+    <w:pPr>
+      <w:widowControl w:val="0"/>
+      <w:jc w:val="both"/>
+    </w:pPr>
+    <w:tblPr>
+      <w:tblBorders>
+        <w:top w:val="single" w:color="auto" w:sz="4" w:space="0"/>
+        <w:left w:val="single" w:color="auto" w:sz="4" w:space="0"/>
+        <w:bottom w:val="single" w:color="auto" w:sz="4" w:space="0"/>
+        <w:right w:val="single" w:color="auto" w:sz="4" w:space="0"/>
+        <w:insideH w:val="single" w:color="auto" w:sz="4" w:space="0"/>
+        <w:insideV w:val="single" w:color="auto" w:sz="4" w:space="0"/>
+      </w:tblBorders>
+    </w:tblPr>
+  </w:style>
+  <w:style w:type="character" w:styleId="17">
+    <w:name w:val="Hyperlink"/>
+    <w:basedOn w:val="16"/>
+    <w:uiPriority w:val="0"/>
+    <w:rPr>
+      <w:color w:val="0000FF"/>
+      <w:u w:val="single"/>
+    </w:rPr>
+  </w:style>
+  <w:style w:type="paragraph" w:customStyle="1" w:styleId="18">
+    <w:name w:val="图表格式"/>
+    <w:basedOn w:val="1"/>
+    <w:next w:val="1"/>
+    <w:link w:val="19"/>
+    <w:qFormat/>
+    <w:uiPriority w:val="0"/>
+    <w:pPr>
+      <w:keepNext/>
+      <w:keepLines/>
+      <w:spacing w:beforeLines="0" w:afterLines="0"/>
+      <w:ind w:firstLine="0" w:firstLineChars="0"/>
+      <w:jc w:val="center"/>
+      <w:outlineLvl w:val="0"/>
+    </w:pPr>
+    <w:rPr>
+      <w:rFonts w:hint="eastAsia" w:eastAsia="宋体"/>
+      <w:b/>
+      <w:kern w:val="44"/>
+      <w:sz w:val="21"/>
+    </w:rPr>
+  </w:style>
+  <w:style w:type="character" w:customStyle="1" w:styleId="19">
+    <w:name w:val="图表格式 Char"/>
+    <w:link w:val="18"/>
+    <w:qFormat/>
+    <w:uiPriority w:val="0"/>
+    <w:rPr>
+      <w:rFonts w:hint="eastAsia" w:eastAsia="宋体"/>
+      <w:b/>
+      <w:kern w:val="44"/>
+      <w:sz w:val="21"/>
+    </w:rPr>
+  </w:style>
+  <w:style w:type="character" w:customStyle="1" w:styleId="20">
     <w:name w:val="标题 2 Char"/>
     <w:link w:val="3"/>
+    <w:qFormat/>
     <w:uiPriority w:val="0"/>
     <w:rPr>
       <w:rFonts w:ascii="Arial" w:hAnsi="Arial" w:eastAsia="黑体"/>
-      <w:sz w:val="28"/>
+      <w:sz w:val="24"/>
     </w:rPr>
   </w:style>
-  <w:style w:type="character" w:customStyle="1" w:styleId="9">
+  <w:style w:type="character" w:customStyle="1" w:styleId="21">
     <w:name w:val="标题 1 Char"/>
     <w:link w:val="2"/>
     <w:uiPriority w:val="0"/>
@@ -479,7 +2603,7 @@
       <w:sz w:val="32"/>
     </w:rPr>
   </w:style>
-  <w:style w:type="character" w:customStyle="1" w:styleId="10">
+  <w:style w:type="character" w:customStyle="1" w:styleId="22">
     <w:name w:val="标题 3 Char"/>
     <w:link w:val="4"/>
     <w:uiPriority w:val="0"/>
@@ -487,7 +2611,7 @@
       <w:b/>
     </w:rPr>
   </w:style>
-  <w:style w:type="paragraph" w:customStyle="1" w:styleId="11">
+  <w:style w:type="paragraph" w:customStyle="1" w:styleId="23">
     <w:name w:val="图标样式"/>
     <w:basedOn w:val="1"/>
     <w:next w:val="1"/>
@@ -504,6 +2628,17 @@
       <w:rFonts w:hint="eastAsia" w:eastAsia="宋体"/>
       <w:b/>
       <w:kern w:val="44"/>
+      <w:sz w:val="21"/>
+    </w:rPr>
+  </w:style>
+  <w:style w:type="character" w:customStyle="1" w:styleId="24">
+    <w:name w:val="标题 4 Char"/>
+    <w:link w:val="5"/>
+    <w:qFormat/>
+    <w:uiPriority w:val="0"/>
+    <w:rPr>
+      <w:rFonts w:eastAsia="宋体"/>
+      <w:b/>
       <w:sz w:val="21"/>
     </w:rPr>
   </w:style>
@@ -755,4 +2890,21 @@
   </a:themeElements>
   <a:objectDefaults/>
 </a:theme>
+</file>
+
+<file path=customXml/item1.xml><?xml version="1.0" encoding="utf-8"?>
+<s:customData xmlns="http://www.wps.cn/officeDocument/2013/wpsCustomData" xmlns:s="http://www.wps.cn/officeDocument/2013/wpsCustomData">
+  <customSectProps/>
+  <customShpExts>
+    <customShpInfo spid="_x0000_s1026" textRotate="1"/>
+  </customShpExts>
+</s:customData>
+</file>
+
+<file path=customXml/itemProps1.xml><?xml version="1.0" encoding="utf-8"?>
+<ds:datastoreItem xmlns:ds="http://schemas.openxmlformats.org/officeDocument/2006/customXml" ds:itemID="{B1977F7D-205B-4081-913C-38D41E755F92}">
+  <ds:schemaRefs>
+    <ds:schemaRef ds:uri="http://www.wps.cn/officeDocument/2013/wpsCustomData"/>
+  </ds:schemaRefs>
+</ds:datastoreItem>
 </file>
</xml_diff>